<commit_message>
Added for Middleware JD
</commit_message>
<xml_diff>
--- a/Arun Kumar Kaundal CV.docx
+++ b/Arun Kumar Kaundal CV.docx
@@ -1456,7 +1456,19 @@
         <w:spacing w:after="0"/>
       </w:pPr>
       <w:r>
-        <w:t>Ansible tool for Automation. Git for ansible playbook version control.</w:t>
+        <w:t>Knowledge in Automation</w:t>
+      </w:r>
+      <w:r>
+        <w:t xml:space="preserve"> </w:t>
+      </w:r>
+      <w:r>
+        <w:t>Configuration management</w:t>
+      </w:r>
+      <w:r>
+        <w:t xml:space="preserve"> </w:t>
+      </w:r>
+      <w:r>
+        <w:t>tools Ansible</w:t>
       </w:r>
     </w:p>
     <w:p>
@@ -1501,6 +1513,28 @@
         <w:spacing w:after="0"/>
       </w:pPr>
       <w:r>
+        <w:t>M</w:t>
+      </w:r>
+      <w:r>
+        <w:t>onitoring tools</w:t>
+      </w:r>
+      <w:r>
+        <w:t xml:space="preserve"> Splunk</w:t>
+      </w:r>
+      <w:r>
+        <w:t xml:space="preserve"> to maintain system health and uptime.</w:t>
+      </w:r>
+    </w:p>
+    <w:p>
+      <w:pPr>
+        <w:pStyle w:val="ListParagraph"/>
+        <w:numPr>
+          <w:ilvl w:val="0"/>
+          <w:numId w:val="14"/>
+        </w:numPr>
+        <w:spacing w:after="0"/>
+      </w:pPr>
+      <w:r>
         <w:t xml:space="preserve">Knowledge of </w:t>
       </w:r>
       <w:r>
@@ -1511,6 +1545,20 @@
       </w:r>
       <w:r>
         <w:t>.</w:t>
+      </w:r>
+    </w:p>
+    <w:p>
+      <w:pPr>
+        <w:pStyle w:val="ListParagraph"/>
+        <w:numPr>
+          <w:ilvl w:val="0"/>
+          <w:numId w:val="14"/>
+        </w:numPr>
+        <w:spacing w:after="0"/>
+      </w:pPr>
+      <w:r>
+        <w:lastRenderedPageBreak/>
+        <w:t>Support 24/7 shift coverage for BAU production support.</w:t>
       </w:r>
     </w:p>
     <w:p>
@@ -1538,8 +1586,1035 @@
           <w:b/>
           <w:u w:val="single"/>
         </w:rPr>
+        <w:t>HCL TECHNOLOGIES Pvt Ltd.</w:t>
+      </w:r>
+      <w:r>
+        <w:rPr>
+          <w:b/>
+        </w:rPr>
+        <w:t xml:space="preserve"> </w:t>
+      </w:r>
+      <w:r>
+        <w:rPr>
+          <w:b/>
+        </w:rPr>
+        <w:tab/>
+      </w:r>
+      <w:r>
+        <w:rPr>
+          <w:b/>
+        </w:rPr>
+        <w:tab/>
+      </w:r>
+      <w:r>
+        <w:rPr>
+          <w:b/>
+        </w:rPr>
+        <w:tab/>
+      </w:r>
+      <w:r>
+        <w:rPr>
+          <w:b/>
+        </w:rPr>
+        <w:tab/>
+      </w:r>
+      <w:r>
+        <w:rPr>
+          <w:b/>
+        </w:rPr>
+        <w:tab/>
+      </w:r>
+      <w:r>
+        <w:rPr>
+          <w:b/>
+        </w:rPr>
+        <w:tab/>
+      </w:r>
+      <w:r>
+        <w:rPr>
+          <w:b/>
+        </w:rPr>
+        <w:tab/>
+      </w:r>
+      <w:r>
+        <w:rPr>
+          <w:b/>
+        </w:rPr>
+        <w:tab/>
+      </w:r>
+      <w:r>
+        <w:rPr>
+          <w:b/>
+        </w:rPr>
+        <w:t xml:space="preserve"> 23-May-2016 to 1</w:t>
+      </w:r>
+      <w:r>
+        <w:rPr>
+          <w:b/>
+        </w:rPr>
+        <w:t>7</w:t>
+      </w:r>
+      <w:r>
+        <w:rPr>
+          <w:b/>
+        </w:rPr>
+        <w:t>-Sept-2022</w:t>
+      </w:r>
+    </w:p>
+    <w:p>
+      <w:pPr>
+        <w:spacing w:after="0"/>
+      </w:pPr>
+      <w:r>
+        <w:rPr>
+          <w:b/>
+        </w:rPr>
+        <w:t>Project</w:t>
+      </w:r>
+      <w:r>
+        <w:t>: Saint Louis University</w:t>
+      </w:r>
+      <w:r>
+        <w:tab/>
+      </w:r>
+      <w:r>
+        <w:tab/>
+      </w:r>
+      <w:r>
+        <w:tab/>
+      </w:r>
+      <w:r>
+        <w:tab/>
+        <w:t xml:space="preserve">     </w:t>
+      </w:r>
+      <w:r>
+        <w:tab/>
+      </w:r>
+    </w:p>
+    <w:p>
+      <w:pPr>
+        <w:spacing w:after="0"/>
+      </w:pPr>
+      <w:r>
+        <w:rPr>
+          <w:b/>
+        </w:rPr>
+        <w:t>Designation</w:t>
+      </w:r>
+      <w:r>
+        <w:t>:  Consultant</w:t>
+      </w:r>
+    </w:p>
+    <w:p>
+      <w:pPr>
+        <w:spacing w:after="0"/>
+      </w:pPr>
+      <w:r>
+        <w:rPr>
+          <w:b/>
+        </w:rPr>
+        <w:t>Job Description</w:t>
+      </w:r>
+      <w:r>
+        <w:t>:</w:t>
+      </w:r>
+    </w:p>
+    <w:p>
+      <w:pPr>
+        <w:spacing w:after="0"/>
+      </w:pPr>
+      <w:r>
+        <w:t>I am a member of a team responsible for management of more than 300 virtual servers hosting databases and web applications. This project is based on remote infrastructure management to provide support for Linux US region.</w:t>
+      </w:r>
+    </w:p>
+    <w:p>
+      <w:pPr>
+        <w:spacing w:after="0"/>
+      </w:pPr>
+      <w:r>
+        <w:rPr>
+          <w:b/>
+        </w:rPr>
+        <w:t>Responsibilities</w:t>
+      </w:r>
+      <w:r>
+        <w:t>:</w:t>
+      </w:r>
+    </w:p>
+    <w:p>
+      <w:pPr>
+        <w:pStyle w:val="ListParagraph"/>
+        <w:numPr>
+          <w:ilvl w:val="0"/>
+          <w:numId w:val="14"/>
+        </w:numPr>
+        <w:spacing w:after="0"/>
+      </w:pPr>
+      <w:r>
+        <w:t>Supporting more than more than 300 virtual servers hosting databases and web applications used for Production/DR &amp; Dev/UAT.</w:t>
+      </w:r>
+    </w:p>
+    <w:p>
+      <w:pPr>
+        <w:pStyle w:val="ListParagraph"/>
+        <w:numPr>
+          <w:ilvl w:val="0"/>
+          <w:numId w:val="14"/>
+        </w:numPr>
+        <w:spacing w:after="0"/>
+      </w:pPr>
+      <w:r>
+        <w:t>Delivering production support on mission critical servers running Linux OS.</w:t>
+      </w:r>
+    </w:p>
+    <w:p>
+      <w:pPr>
+        <w:pStyle w:val="ListParagraph"/>
+        <w:numPr>
+          <w:ilvl w:val="0"/>
+          <w:numId w:val="14"/>
+        </w:numPr>
+        <w:spacing w:after="0"/>
+      </w:pPr>
+      <w:r>
+        <w:t>Server building, decommissioning &amp; configuring Red Hat Linux systems in VMware environment.</w:t>
+      </w:r>
+    </w:p>
+    <w:p>
+      <w:pPr>
+        <w:pStyle w:val="ListParagraph"/>
+        <w:numPr>
+          <w:ilvl w:val="0"/>
+          <w:numId w:val="14"/>
+        </w:numPr>
+        <w:spacing w:after="0"/>
+      </w:pPr>
+      <w:r>
+        <w:t xml:space="preserve">Virtual machine management through VMware vSphere tool. </w:t>
+      </w:r>
+    </w:p>
+    <w:p>
+      <w:pPr>
+        <w:pStyle w:val="ListParagraph"/>
+        <w:numPr>
+          <w:ilvl w:val="0"/>
+          <w:numId w:val="14"/>
+        </w:numPr>
+        <w:spacing w:after="0"/>
+      </w:pPr>
+      <w:r>
+        <w:t xml:space="preserve">RedHat Satellite </w:t>
+      </w:r>
+      <w:r>
+        <w:t>administration (</w:t>
+      </w:r>
+      <w:r>
+        <w:t>management, configuration)</w:t>
+      </w:r>
+      <w:r>
+        <w:t>.</w:t>
+      </w:r>
+    </w:p>
+    <w:p>
+      <w:pPr>
+        <w:pStyle w:val="ListParagraph"/>
+        <w:numPr>
+          <w:ilvl w:val="0"/>
+          <w:numId w:val="14"/>
+        </w:numPr>
+        <w:spacing w:after="0"/>
+      </w:pPr>
+      <w:r>
+        <w:t>Performing OS patching on RHEL client servers through Satellite server 6.9</w:t>
+      </w:r>
+    </w:p>
+    <w:p>
+      <w:pPr>
+        <w:pStyle w:val="ListParagraph"/>
+        <w:numPr>
+          <w:ilvl w:val="0"/>
+          <w:numId w:val="14"/>
+        </w:numPr>
+        <w:spacing w:after="0"/>
+      </w:pPr>
+      <w:r>
+        <w:t>Tracking all the Incidents, change requests and Tasks through Service Now.</w:t>
+      </w:r>
+    </w:p>
+    <w:p>
+      <w:pPr>
+        <w:pStyle w:val="ListParagraph"/>
+        <w:numPr>
+          <w:ilvl w:val="0"/>
+          <w:numId w:val="14"/>
+        </w:numPr>
+        <w:spacing w:after="0"/>
+      </w:pPr>
+      <w:r>
+        <w:t>Experienced in UNIX Production server support 24x7.</w:t>
+      </w:r>
+    </w:p>
+    <w:p>
+      <w:pPr>
+        <w:pStyle w:val="ListParagraph"/>
+        <w:numPr>
+          <w:ilvl w:val="0"/>
+          <w:numId w:val="14"/>
+        </w:numPr>
+        <w:spacing w:after="0"/>
+      </w:pPr>
+      <w:r>
+        <w:t xml:space="preserve">Veritas Cluster </w:t>
+      </w:r>
+      <w:r>
+        <w:t>,VXFS File System</w:t>
+      </w:r>
+    </w:p>
+    <w:p>
+      <w:pPr>
+        <w:pStyle w:val="ListParagraph"/>
+        <w:numPr>
+          <w:ilvl w:val="0"/>
+          <w:numId w:val="14"/>
+        </w:numPr>
+        <w:spacing w:after="0"/>
+      </w:pPr>
+      <w:r>
+        <w:t xml:space="preserve">Managing Unix server inventory for more than 300 servers. </w:t>
+      </w:r>
+    </w:p>
+    <w:p>
+      <w:pPr>
+        <w:pStyle w:val="ListParagraph"/>
+        <w:numPr>
+          <w:ilvl w:val="0"/>
+          <w:numId w:val="14"/>
+        </w:numPr>
+        <w:spacing w:after="0"/>
+      </w:pPr>
+      <w:r>
+        <w:t xml:space="preserve">Managing and creating environment specific reports like OS patching tracker, Monthly MOR etc. </w:t>
+      </w:r>
+    </w:p>
+    <w:p>
+      <w:pPr>
+        <w:pStyle w:val="ListParagraph"/>
+        <w:numPr>
+          <w:ilvl w:val="0"/>
+          <w:numId w:val="14"/>
+        </w:numPr>
+        <w:spacing w:after="0"/>
+      </w:pPr>
+      <w:r>
+        <w:t xml:space="preserve">Client interaction through daily meetings and weekly team meetings. </w:t>
+      </w:r>
+    </w:p>
+    <w:p>
+      <w:pPr>
+        <w:pStyle w:val="ListParagraph"/>
+        <w:numPr>
+          <w:ilvl w:val="0"/>
+          <w:numId w:val="14"/>
+        </w:numPr>
+        <w:spacing w:after="0"/>
+      </w:pPr>
+      <w:r>
+        <w:t>Day to day troubleshooting and resolving OS based issues on systems such as Performance, configuration, connectivity.</w:t>
+      </w:r>
+    </w:p>
+    <w:p>
+      <w:pPr>
+        <w:pStyle w:val="ListParagraph"/>
+        <w:numPr>
+          <w:ilvl w:val="0"/>
+          <w:numId w:val="14"/>
+        </w:numPr>
+        <w:spacing w:after="0"/>
+      </w:pPr>
+      <w:r>
+        <w:t>Providing off hours on call support to client whenever required.</w:t>
+      </w:r>
+    </w:p>
+    <w:p>
+      <w:pPr>
+        <w:pStyle w:val="ListParagraph"/>
+        <w:numPr>
+          <w:ilvl w:val="0"/>
+          <w:numId w:val="14"/>
+        </w:numPr>
+        <w:spacing w:after="0"/>
+      </w:pPr>
+      <w:r>
+        <w:t xml:space="preserve">Managing the Virtual server in </w:t>
+      </w:r>
+      <w:r>
+        <w:t>Vsphere,</w:t>
+      </w:r>
+      <w:r>
+        <w:t xml:space="preserve"> </w:t>
+      </w:r>
+      <w:r>
+        <w:t>V</w:t>
+      </w:r>
+      <w:r>
+        <w:t>C</w:t>
+      </w:r>
+      <w:r>
+        <w:t>enter</w:t>
+      </w:r>
+      <w:r>
+        <w:t>.</w:t>
+      </w:r>
+    </w:p>
+    <w:p>
+      <w:pPr>
+        <w:pStyle w:val="ListParagraph"/>
+        <w:numPr>
+          <w:ilvl w:val="0"/>
+          <w:numId w:val="14"/>
+        </w:numPr>
+        <w:spacing w:after="0"/>
+      </w:pPr>
+      <w:r>
+        <w:t>Ansible tool for Automation</w:t>
+      </w:r>
+      <w:r>
+        <w:t>.</w:t>
+      </w:r>
+    </w:p>
+    <w:p>
+      <w:pPr>
+        <w:pStyle w:val="ListParagraph"/>
+        <w:numPr>
+          <w:ilvl w:val="0"/>
+          <w:numId w:val="14"/>
+        </w:numPr>
+        <w:spacing w:after="0"/>
+      </w:pPr>
+      <w:r>
+        <w:t xml:space="preserve">Docker and Kubernetes </w:t>
+      </w:r>
+    </w:p>
+    <w:p>
+      <w:pPr>
+        <w:pStyle w:val="ListParagraph"/>
+        <w:spacing w:after="0"/>
+        <w:rPr>
+          <w:b/>
+        </w:rPr>
+      </w:pPr>
+    </w:p>
+    <w:p>
+      <w:pPr>
+        <w:pStyle w:val="ListParagraph"/>
+        <w:spacing w:after="0"/>
+      </w:pPr>
+      <w:r>
+        <w:rPr>
+          <w:b/>
+        </w:rPr>
+        <w:t>Project</w:t>
+      </w:r>
+      <w:r>
+        <w:t>: Shared Services</w:t>
+      </w:r>
+      <w:r>
+        <w:tab/>
+        <w:t xml:space="preserve"> </w:t>
+      </w:r>
+      <w:r>
+        <w:tab/>
+        <w:t xml:space="preserve">   </w:t>
+      </w:r>
+      <w:r>
+        <w:tab/>
+      </w:r>
+      <w:r>
+        <w:tab/>
+      </w:r>
+      <w:r>
+        <w:tab/>
+      </w:r>
+      <w:r>
+        <w:tab/>
+      </w:r>
+      <w:r>
+        <w:tab/>
+      </w:r>
+      <w:r>
+        <w:tab/>
+      </w:r>
+      <w:r>
+        <w:t xml:space="preserve"> </w:t>
+      </w:r>
+      <w:r>
+        <w:rPr>
+          <w:b/>
+          <w:bCs/>
+        </w:rPr>
+        <w:t>23-May 2016 to Nov 2017</w:t>
+      </w:r>
+    </w:p>
+    <w:p>
+      <w:pPr>
+        <w:pStyle w:val="ListParagraph"/>
+        <w:spacing w:after="0"/>
+      </w:pPr>
+      <w:r>
+        <w:rPr>
+          <w:b/>
+        </w:rPr>
+        <w:t>Designation</w:t>
+      </w:r>
+      <w:r>
+        <w:t>: Technical Specialist</w:t>
+      </w:r>
+    </w:p>
+    <w:p>
+      <w:pPr>
+        <w:pStyle w:val="ListParagraph"/>
+        <w:spacing w:after="0"/>
+      </w:pPr>
+      <w:r>
+        <w:rPr>
+          <w:b/>
+        </w:rPr>
+        <w:t>Job Description</w:t>
+      </w:r>
+      <w:r>
+        <w:t>:</w:t>
+      </w:r>
+    </w:p>
+    <w:p>
+      <w:pPr>
+        <w:pStyle w:val="ListParagraph"/>
+        <w:spacing w:after="0"/>
+      </w:pPr>
+      <w:r>
+        <w:t>I am a member of a team responsible for management of more than 500 virtual servers hosting databases and web applications for 3 different projects. This project is based on remote infrastructure management to provide support for Linux.</w:t>
+      </w:r>
+    </w:p>
+    <w:p>
+      <w:pPr>
+        <w:spacing w:after="0"/>
+      </w:pPr>
+      <w:r>
+        <w:rPr>
+          <w:b/>
+        </w:rPr>
+        <w:t xml:space="preserve">                </w:t>
+      </w:r>
+      <w:r>
+        <w:rPr>
+          <w:b/>
+        </w:rPr>
+        <w:t>Responsibilities</w:t>
+      </w:r>
+      <w:r>
+        <w:t>:</w:t>
+      </w:r>
+    </w:p>
+    <w:p>
+      <w:pPr>
+        <w:pStyle w:val="ListParagraph"/>
+        <w:numPr>
+          <w:ilvl w:val="0"/>
+          <w:numId w:val="15"/>
+        </w:numPr>
+        <w:spacing w:after="0"/>
+      </w:pPr>
+      <w:r>
+        <w:t>Linux server administration</w:t>
+      </w:r>
+      <w:r>
+        <w:t>.</w:t>
+      </w:r>
+    </w:p>
+    <w:p>
+      <w:pPr>
+        <w:pStyle w:val="ListParagraph"/>
+        <w:numPr>
+          <w:ilvl w:val="0"/>
+          <w:numId w:val="15"/>
+        </w:numPr>
+        <w:spacing w:after="0"/>
+      </w:pPr>
+      <w:r>
+        <w:t>User Account creation, deletion &amp; assigning permission</w:t>
+      </w:r>
+      <w:r>
+        <w:t>.</w:t>
+      </w:r>
+    </w:p>
+    <w:p>
+      <w:pPr>
+        <w:pStyle w:val="ListParagraph"/>
+        <w:numPr>
+          <w:ilvl w:val="0"/>
+          <w:numId w:val="15"/>
+        </w:numPr>
+        <w:spacing w:after="0"/>
+      </w:pPr>
+      <w:r>
+        <w:t>Installation of Red Hat Linux OS</w:t>
+      </w:r>
+      <w:r>
+        <w:t>.</w:t>
+      </w:r>
+    </w:p>
+    <w:p>
+      <w:pPr>
+        <w:pStyle w:val="ListParagraph"/>
+        <w:numPr>
+          <w:ilvl w:val="0"/>
+          <w:numId w:val="15"/>
+        </w:numPr>
+        <w:spacing w:after="0"/>
+      </w:pPr>
+      <w:r>
+        <w:t>Linux OS Patching</w:t>
+      </w:r>
+      <w:r>
+        <w:t>.</w:t>
+      </w:r>
+    </w:p>
+    <w:p>
+      <w:pPr>
+        <w:pStyle w:val="ListParagraph"/>
+        <w:numPr>
+          <w:ilvl w:val="0"/>
+          <w:numId w:val="15"/>
+        </w:numPr>
+        <w:spacing w:after="0"/>
+      </w:pPr>
+      <w:r>
+        <w:t>VMware Management for virtualization, VM creation and configuration.</w:t>
+      </w:r>
+    </w:p>
+    <w:p>
+      <w:pPr>
+        <w:pStyle w:val="ListParagraph"/>
+        <w:numPr>
+          <w:ilvl w:val="0"/>
+          <w:numId w:val="15"/>
+        </w:numPr>
+        <w:spacing w:after="0"/>
+      </w:pPr>
+      <w:r>
+        <w:t>Troubleshoot technical issue assign by the service now Ticketing Tool</w:t>
+      </w:r>
+    </w:p>
+    <w:p>
+      <w:pPr>
+        <w:pStyle w:val="ListParagraph"/>
+        <w:numPr>
+          <w:ilvl w:val="0"/>
+          <w:numId w:val="15"/>
+        </w:numPr>
+        <w:spacing w:after="0"/>
+      </w:pPr>
+      <w:r>
+        <w:t>Mentoring of Unix servers Netcool, HP OVO Console</w:t>
+      </w:r>
+      <w:r>
+        <w:t>.</w:t>
+      </w:r>
+    </w:p>
+    <w:p>
+      <w:pPr>
+        <w:pStyle w:val="ListParagraph"/>
+        <w:numPr>
+          <w:ilvl w:val="0"/>
+          <w:numId w:val="15"/>
+        </w:numPr>
+        <w:spacing w:after="0"/>
+      </w:pPr>
+      <w:r>
+        <w:t>User sudo access and configuration</w:t>
+      </w:r>
+      <w:r>
+        <w:t>.</w:t>
+      </w:r>
+    </w:p>
+    <w:p>
+      <w:pPr>
+        <w:pStyle w:val="ListParagraph"/>
+        <w:numPr>
+          <w:ilvl w:val="0"/>
+          <w:numId w:val="15"/>
+        </w:numPr>
+        <w:spacing w:after="0"/>
+      </w:pPr>
+      <w:r>
+        <w:t>Experienced in UNIX Production server support 24x7.</w:t>
+      </w:r>
+    </w:p>
+    <w:p>
+      <w:pPr>
+        <w:pStyle w:val="ListParagraph"/>
+        <w:numPr>
+          <w:ilvl w:val="0"/>
+          <w:numId w:val="15"/>
+        </w:numPr>
+        <w:spacing w:after="0"/>
+      </w:pPr>
+      <w:r>
+        <w:t>Fallow ITIL Process like call Management, Change Management, &amp; Incident Management</w:t>
+      </w:r>
+      <w:r>
+        <w:t>.</w:t>
+      </w:r>
+    </w:p>
+    <w:p>
+      <w:pPr>
+        <w:pStyle w:val="ListParagraph"/>
+        <w:numPr>
+          <w:ilvl w:val="0"/>
+          <w:numId w:val="15"/>
+        </w:numPr>
+        <w:spacing w:after="0"/>
+      </w:pPr>
+      <w:r>
+        <w:t>Vendor Management for installation &amp; Deactivation of servers.</w:t>
+      </w:r>
+    </w:p>
+    <w:p>
+      <w:pPr>
+        <w:spacing w:after="0"/>
+        <w:rPr>
+          <w:b/>
+          <w:u w:val="single"/>
+        </w:rPr>
+      </w:pPr>
+    </w:p>
+    <w:p>
+      <w:pPr>
+        <w:spacing w:after="0"/>
+        <w:rPr>
+          <w:b/>
+        </w:rPr>
+      </w:pPr>
+      <w:r>
+        <w:rPr>
+          <w:b/>
+          <w:u w:val="single"/>
+        </w:rPr>
+        <w:t>RJT Compusolution Pvt Ltd.</w:t>
+      </w:r>
+      <w:r>
+        <w:rPr>
+          <w:b/>
+        </w:rPr>
+        <w:t xml:space="preserve"> </w:t>
+      </w:r>
+      <w:r>
+        <w:rPr>
+          <w:b/>
+        </w:rPr>
+        <w:tab/>
+      </w:r>
+      <w:r>
+        <w:rPr>
+          <w:b/>
+        </w:rPr>
+        <w:tab/>
+      </w:r>
+      <w:r>
+        <w:rPr>
+          <w:b/>
+        </w:rPr>
+        <w:tab/>
+      </w:r>
+      <w:r>
+        <w:rPr>
+          <w:b/>
+        </w:rPr>
+        <w:tab/>
+      </w:r>
+      <w:r>
+        <w:rPr>
+          <w:b/>
+        </w:rPr>
+        <w:tab/>
+      </w:r>
+      <w:r>
+        <w:rPr>
+          <w:b/>
+        </w:rPr>
+        <w:tab/>
+      </w:r>
+      <w:r>
+        <w:rPr>
+          <w:b/>
+        </w:rPr>
+        <w:tab/>
+      </w:r>
+      <w:r>
+        <w:rPr>
+          <w:b/>
+        </w:rPr>
+        <w:t>24-Aug-2015 to 29-April-2016</w:t>
+      </w:r>
+    </w:p>
+    <w:p>
+      <w:pPr>
+        <w:spacing w:after="0"/>
+      </w:pPr>
+      <w:r>
+        <w:rPr>
+          <w:b/>
+        </w:rPr>
+        <w:t>Designation</w:t>
+      </w:r>
+      <w:r>
+        <w:t>: Linux Administrator</w:t>
+      </w:r>
+    </w:p>
+    <w:p>
+      <w:pPr>
+        <w:spacing w:after="0"/>
+      </w:pPr>
+      <w:r>
+        <w:rPr>
+          <w:b/>
+        </w:rPr>
+        <w:t>Client Side</w:t>
+      </w:r>
+      <w:r>
+        <w:t>: ST Microelectronics India Limited.</w:t>
+      </w:r>
+    </w:p>
+    <w:p>
+      <w:pPr>
+        <w:spacing w:after="0"/>
+      </w:pPr>
+      <w:r>
+        <w:rPr>
+          <w:b/>
+        </w:rPr>
+        <w:t>Responsibilities</w:t>
+      </w:r>
+      <w:r>
+        <w:t>:</w:t>
+      </w:r>
+    </w:p>
+    <w:p>
+      <w:pPr>
+        <w:pStyle w:val="ListParagraph"/>
+        <w:numPr>
+          <w:ilvl w:val="0"/>
+          <w:numId w:val="16"/>
+        </w:numPr>
+        <w:spacing w:after="0"/>
+      </w:pPr>
+      <w:r>
+        <w:t>Linux Logical Volume Manager</w:t>
+      </w:r>
+      <w:r>
+        <w:t>.</w:t>
+      </w:r>
+    </w:p>
+    <w:p>
+      <w:pPr>
+        <w:pStyle w:val="ListParagraph"/>
+        <w:numPr>
+          <w:ilvl w:val="0"/>
+          <w:numId w:val="16"/>
+        </w:numPr>
+        <w:spacing w:after="0"/>
+      </w:pPr>
+      <w:r>
+        <w:t>User Account creation, deletion &amp; assigning permission</w:t>
+      </w:r>
+      <w:r>
+        <w:t>.</w:t>
+      </w:r>
+    </w:p>
+    <w:p>
+      <w:pPr>
+        <w:pStyle w:val="ListParagraph"/>
+        <w:numPr>
+          <w:ilvl w:val="0"/>
+          <w:numId w:val="16"/>
+        </w:numPr>
+        <w:spacing w:after="0"/>
+      </w:pPr>
+      <w:r>
+        <w:t>Installation of Red Hat Linux OS</w:t>
+      </w:r>
+    </w:p>
+    <w:p>
+      <w:pPr>
+        <w:pStyle w:val="ListParagraph"/>
+        <w:numPr>
+          <w:ilvl w:val="0"/>
+          <w:numId w:val="16"/>
+        </w:numPr>
+        <w:spacing w:after="0"/>
+      </w:pPr>
+      <w:r>
+        <w:t>Virtualization VMware</w:t>
+      </w:r>
+      <w:r>
+        <w:t>.</w:t>
+      </w:r>
+    </w:p>
+    <w:p>
+      <w:pPr>
+        <w:pStyle w:val="ListParagraph"/>
+        <w:numPr>
+          <w:ilvl w:val="0"/>
+          <w:numId w:val="16"/>
+        </w:numPr>
+        <w:spacing w:after="0"/>
+      </w:pPr>
+      <w:r>
+        <w:t>VCS Concept, Linux Cluster</w:t>
+      </w:r>
+      <w:r>
+        <w:t>.</w:t>
+      </w:r>
+    </w:p>
+    <w:p>
+      <w:pPr>
+        <w:pStyle w:val="ListParagraph"/>
+        <w:numPr>
+          <w:ilvl w:val="0"/>
+          <w:numId w:val="16"/>
+        </w:numPr>
+        <w:spacing w:after="0"/>
+      </w:pPr>
+      <w:r>
+        <w:t>OS Patching Solaris and Linux OS Patching</w:t>
+      </w:r>
+      <w:r>
+        <w:t>.</w:t>
+      </w:r>
+    </w:p>
+    <w:p>
+      <w:pPr>
+        <w:pStyle w:val="ListParagraph"/>
+        <w:numPr>
+          <w:ilvl w:val="0"/>
+          <w:numId w:val="16"/>
+        </w:numPr>
+        <w:spacing w:after="0"/>
+      </w:pPr>
+      <w:r>
+        <w:t>Troubleshoot technical issue assign by the BMC Remedy Ticketing Tool</w:t>
+      </w:r>
+      <w:r>
+        <w:t>.</w:t>
+      </w:r>
+    </w:p>
+    <w:p>
+      <w:pPr>
+        <w:pStyle w:val="ListParagraph"/>
+        <w:numPr>
+          <w:ilvl w:val="0"/>
+          <w:numId w:val="16"/>
+        </w:numPr>
+        <w:spacing w:after="0"/>
+      </w:pPr>
+      <w:r>
+        <w:t>Mentoring of Unix servers Netcool, HP OVO Console</w:t>
+      </w:r>
+      <w:r>
+        <w:t>.</w:t>
+      </w:r>
+    </w:p>
+    <w:p>
+      <w:pPr>
+        <w:pStyle w:val="ListParagraph"/>
+        <w:numPr>
+          <w:ilvl w:val="0"/>
+          <w:numId w:val="16"/>
+        </w:numPr>
+        <w:spacing w:after="0"/>
+      </w:pPr>
+      <w:r>
+        <w:t>User sudo access and configuration</w:t>
+      </w:r>
+      <w:r>
+        <w:t>.</w:t>
+      </w:r>
+    </w:p>
+    <w:p>
+      <w:pPr>
+        <w:pStyle w:val="ListParagraph"/>
+        <w:numPr>
+          <w:ilvl w:val="0"/>
+          <w:numId w:val="16"/>
+        </w:numPr>
+        <w:spacing w:after="0"/>
+      </w:pPr>
+      <w:r>
+        <w:t>Fallow ITIL Process like call Management, Change Management, &amp; Incident Management</w:t>
+      </w:r>
+      <w:r>
+        <w:t>.</w:t>
+      </w:r>
+    </w:p>
+    <w:p>
+      <w:pPr>
+        <w:pStyle w:val="ListParagraph"/>
+        <w:numPr>
+          <w:ilvl w:val="0"/>
+          <w:numId w:val="16"/>
+        </w:numPr>
+        <w:spacing w:after="0"/>
+      </w:pPr>
+      <w:r>
+        <w:t>Maintenance &amp; Management of DC 24*7 environment</w:t>
+      </w:r>
+      <w:r>
+        <w:t>.</w:t>
+      </w:r>
+    </w:p>
+    <w:p>
+      <w:pPr>
+        <w:pStyle w:val="ListParagraph"/>
+        <w:numPr>
+          <w:ilvl w:val="0"/>
+          <w:numId w:val="16"/>
+        </w:numPr>
+        <w:spacing w:after="0"/>
+      </w:pPr>
+      <w:r>
         <w:lastRenderedPageBreak/>
-        <w:t>HCL TECHNOLOGIES Pvt Ltd.</w:t>
+        <w:t>Vendor Management for installation &amp; Deactivation of servers from DC</w:t>
+      </w:r>
+      <w:r>
+        <w:t>.</w:t>
+      </w:r>
+    </w:p>
+    <w:p>
+      <w:pPr>
+        <w:spacing w:after="0"/>
+        <w:ind w:left="360"/>
+      </w:pPr>
+    </w:p>
+    <w:p>
+      <w:pPr>
+        <w:spacing w:after="0"/>
+        <w:rPr>
+          <w:b/>
+          <w:u w:val="single"/>
+        </w:rPr>
+      </w:pPr>
+      <w:r>
+        <w:rPr>
+          <w:b/>
+          <w:u w:val="single"/>
+        </w:rPr>
+        <w:t xml:space="preserve">Net Connect Pvt </w:t>
+      </w:r>
+      <w:r>
+        <w:rPr>
+          <w:b/>
+          <w:u w:val="single"/>
+        </w:rPr>
+        <w:t>Ltd</w:t>
       </w:r>
       <w:r>
         <w:rPr>
@@ -1594,54 +2669,107 @@
           <w:b/>
         </w:rPr>
         <w:tab/>
-      </w:r>
-      <w:r>
-        <w:rPr>
-          <w:b/>
-        </w:rPr>
-        <w:t xml:space="preserve"> 23-May-2016 to 1</w:t>
-      </w:r>
-      <w:r>
-        <w:rPr>
-          <w:b/>
-        </w:rPr>
-        <w:t>7</w:t>
-      </w:r>
-      <w:r>
-        <w:rPr>
-          <w:b/>
-        </w:rPr>
-        <w:t>-Sept-2022</w:t>
-      </w:r>
-    </w:p>
-    <w:p>
-      <w:pPr>
-        <w:spacing w:after="0"/>
-      </w:pPr>
-      <w:r>
-        <w:rPr>
-          <w:b/>
-        </w:rPr>
-        <w:t>Project</w:t>
-      </w:r>
-      <w:r>
-        <w:t>: Saint Louis University</w:t>
-      </w:r>
-      <w:r>
-        <w:tab/>
-      </w:r>
-      <w:r>
-        <w:tab/>
-      </w:r>
-      <w:r>
-        <w:tab/>
-      </w:r>
-      <w:r>
-        <w:tab/>
-        <w:t xml:space="preserve">     </w:t>
-      </w:r>
-      <w:r>
-        <w:tab/>
+        <w:t xml:space="preserve"> </w:t>
+      </w:r>
+      <w:r>
+        <w:rPr>
+          <w:b/>
+        </w:rPr>
+        <w:t xml:space="preserve">27-Sept-2010 to 19-Jul-2013 </w:t>
+      </w:r>
+      <w:r>
+        <w:rPr>
+          <w:b/>
+        </w:rPr>
+        <w:tab/>
+      </w:r>
+      <w:r>
+        <w:rPr>
+          <w:b/>
+          <w:u w:val="single"/>
+        </w:rPr>
+        <w:t xml:space="preserve"> </w:t>
+      </w:r>
+      <w:r>
+        <w:rPr>
+          <w:b/>
+          <w:u w:val="single"/>
+        </w:rPr>
+        <w:t>Softener</w:t>
+      </w:r>
+      <w:r>
+        <w:rPr>
+          <w:b/>
+          <w:u w:val="single"/>
+        </w:rPr>
+        <w:t xml:space="preserve"> Pvt Ltd</w:t>
+      </w:r>
+      <w:r>
+        <w:rPr>
+          <w:b/>
+        </w:rPr>
+        <w:t xml:space="preserve"> </w:t>
+      </w:r>
+      <w:r>
+        <w:rPr>
+          <w:b/>
+        </w:rPr>
+        <w:tab/>
+      </w:r>
+      <w:r>
+        <w:rPr>
+          <w:b/>
+        </w:rPr>
+        <w:tab/>
+      </w:r>
+      <w:r>
+        <w:rPr>
+          <w:b/>
+        </w:rPr>
+        <w:tab/>
+      </w:r>
+      <w:r>
+        <w:rPr>
+          <w:b/>
+        </w:rPr>
+        <w:tab/>
+      </w:r>
+      <w:r>
+        <w:rPr>
+          <w:b/>
+        </w:rPr>
+        <w:tab/>
+      </w:r>
+      <w:r>
+        <w:rPr>
+          <w:b/>
+        </w:rPr>
+        <w:tab/>
+      </w:r>
+      <w:r>
+        <w:rPr>
+          <w:b/>
+        </w:rPr>
+        <w:tab/>
+      </w:r>
+      <w:r>
+        <w:rPr>
+          <w:b/>
+        </w:rPr>
+        <w:tab/>
+      </w:r>
+      <w:r>
+        <w:rPr>
+          <w:b/>
+        </w:rPr>
+        <w:t xml:space="preserve"> 20-Jul-2013 to 22-Aug-2015</w:t>
+      </w:r>
+      <w:r>
+        <w:rPr>
+          <w:b/>
+          <w:u w:val="single"/>
+        </w:rPr>
+        <w:t xml:space="preserve"> </w:t>
       </w:r>
     </w:p>
     <w:p>
@@ -1655,18 +2783,32 @@
         <w:t>Designation</w:t>
       </w:r>
       <w:r>
-        <w:t>:  Consultant</w:t>
-      </w:r>
-    </w:p>
-    <w:p>
-      <w:pPr>
-        <w:spacing w:after="0"/>
-      </w:pPr>
-      <w:r>
-        <w:rPr>
-          <w:b/>
-        </w:rPr>
-        <w:t>Job Description</w:t>
+        <w:t>: Unix Administrator</w:t>
+      </w:r>
+    </w:p>
+    <w:p>
+      <w:pPr>
+        <w:spacing w:after="0"/>
+      </w:pPr>
+      <w:r>
+        <w:rPr>
+          <w:b/>
+        </w:rPr>
+        <w:t>Client Side</w:t>
+      </w:r>
+      <w:r>
+        <w:t>: Vodafone Essar Ltd</w:t>
+      </w:r>
+    </w:p>
+    <w:p>
+      <w:pPr>
+        <w:spacing w:after="0"/>
+      </w:pPr>
+      <w:r>
+        <w:rPr>
+          <w:b/>
+        </w:rPr>
+        <w:t>Responsibilities</w:t>
       </w:r>
       <w:r>
         <w:t>:</w:t>
@@ -1674,10 +2816,360 @@
     </w:p>
     <w:p>
       <w:pPr>
-        <w:spacing w:after="0"/>
-      </w:pPr>
-      <w:r>
-        <w:t>I am a member of a team responsible for management of more than 300 virtual servers hosting databases and web applications. This project is based on remote infrastructure management to provide support for Linux US region.</w:t>
+        <w:pStyle w:val="ListParagraph"/>
+        <w:numPr>
+          <w:ilvl w:val="0"/>
+          <w:numId w:val="17"/>
+        </w:numPr>
+        <w:spacing w:after="0"/>
+      </w:pPr>
+      <w:r>
+        <w:t>Linux Administration</w:t>
+      </w:r>
+      <w:r>
+        <w:t>.</w:t>
+      </w:r>
+    </w:p>
+    <w:p>
+      <w:pPr>
+        <w:pStyle w:val="ListParagraph"/>
+        <w:numPr>
+          <w:ilvl w:val="0"/>
+          <w:numId w:val="17"/>
+        </w:numPr>
+        <w:spacing w:after="0"/>
+      </w:pPr>
+      <w:r>
+        <w:t xml:space="preserve">VCS Concept, LVM Linux </w:t>
+      </w:r>
+      <w:r>
+        <w:t>.</w:t>
+      </w:r>
+    </w:p>
+    <w:p>
+      <w:pPr>
+        <w:pStyle w:val="ListParagraph"/>
+        <w:numPr>
+          <w:ilvl w:val="0"/>
+          <w:numId w:val="17"/>
+        </w:numPr>
+        <w:spacing w:after="0"/>
+      </w:pPr>
+      <w:r>
+        <w:t>OS Patch Management of Sun Solaris servers.</w:t>
+      </w:r>
+    </w:p>
+    <w:p>
+      <w:pPr>
+        <w:pStyle w:val="ListParagraph"/>
+        <w:numPr>
+          <w:ilvl w:val="0"/>
+          <w:numId w:val="17"/>
+        </w:numPr>
+        <w:spacing w:after="0"/>
+      </w:pPr>
+      <w:r>
+        <w:t>Troubleshooting</w:t>
+      </w:r>
+      <w:r>
+        <w:t xml:space="preserve"> the technical issue assign by the BMC Remedy ticketing tool.</w:t>
+      </w:r>
+    </w:p>
+    <w:p>
+      <w:pPr>
+        <w:pStyle w:val="ListParagraph"/>
+        <w:numPr>
+          <w:ilvl w:val="0"/>
+          <w:numId w:val="17"/>
+        </w:numPr>
+        <w:spacing w:after="0"/>
+      </w:pPr>
+      <w:r>
+        <w:t xml:space="preserve">Daily Monitoring of UNIX servers.  </w:t>
+      </w:r>
+    </w:p>
+    <w:p>
+      <w:pPr>
+        <w:pStyle w:val="ListParagraph"/>
+        <w:numPr>
+          <w:ilvl w:val="0"/>
+          <w:numId w:val="17"/>
+        </w:numPr>
+        <w:spacing w:after="0"/>
+      </w:pPr>
+      <w:r>
+        <w:t>Schedule of the jobs with the crontab file.</w:t>
+      </w:r>
+    </w:p>
+    <w:p>
+      <w:pPr>
+        <w:pStyle w:val="ListParagraph"/>
+        <w:numPr>
+          <w:ilvl w:val="0"/>
+          <w:numId w:val="17"/>
+        </w:numPr>
+        <w:spacing w:after="0"/>
+      </w:pPr>
+      <w:r>
+        <w:t>Able to handle most of basic to advanced calls in User, group management</w:t>
+      </w:r>
+    </w:p>
+    <w:p>
+      <w:pPr>
+        <w:pStyle w:val="ListParagraph"/>
+        <w:numPr>
+          <w:ilvl w:val="0"/>
+          <w:numId w:val="17"/>
+        </w:numPr>
+        <w:spacing w:after="0"/>
+      </w:pPr>
+      <w:r>
+        <w:t>Hands on Experience in (SA&amp;D) Activation / Deactivation of UNIX servers.</w:t>
+      </w:r>
+    </w:p>
+    <w:p>
+      <w:pPr>
+        <w:pStyle w:val="ListParagraph"/>
+        <w:numPr>
+          <w:ilvl w:val="0"/>
+          <w:numId w:val="17"/>
+        </w:numPr>
+        <w:spacing w:after="0"/>
+      </w:pPr>
+      <w:r>
+        <w:t xml:space="preserve">Follow the ITIL process like Call management, Change management and Incident management. </w:t>
+      </w:r>
+    </w:p>
+    <w:p>
+      <w:pPr>
+        <w:pStyle w:val="ListParagraph"/>
+        <w:numPr>
+          <w:ilvl w:val="0"/>
+          <w:numId w:val="17"/>
+        </w:numPr>
+        <w:spacing w:after="0"/>
+      </w:pPr>
+      <w:r>
+        <w:t xml:space="preserve">Maintenance and management of Datacenter in 24X7 environment. </w:t>
+      </w:r>
+    </w:p>
+    <w:p>
+      <w:pPr>
+        <w:pStyle w:val="ListParagraph"/>
+        <w:numPr>
+          <w:ilvl w:val="0"/>
+          <w:numId w:val="17"/>
+        </w:numPr>
+        <w:spacing w:after="0"/>
+      </w:pPr>
+      <w:r>
+        <w:t>Server Alerts Monitoring through Netcool Tool</w:t>
+      </w:r>
+      <w:r>
+        <w:t>.</w:t>
+      </w:r>
+    </w:p>
+    <w:p>
+      <w:pPr>
+        <w:pStyle w:val="ListParagraph"/>
+        <w:numPr>
+          <w:ilvl w:val="0"/>
+          <w:numId w:val="17"/>
+        </w:numPr>
+        <w:spacing w:after="0"/>
+      </w:pPr>
+      <w:r>
+        <w:t>Managing the DC, including access control, temperature &amp; humidity</w:t>
+      </w:r>
+      <w:r>
+        <w:t>.</w:t>
+      </w:r>
+    </w:p>
+    <w:p>
+      <w:pPr>
+        <w:pStyle w:val="ListParagraph"/>
+        <w:numPr>
+          <w:ilvl w:val="0"/>
+          <w:numId w:val="17"/>
+        </w:numPr>
+        <w:spacing w:after="0"/>
+      </w:pPr>
+      <w:r>
+        <w:t>Installation and configuration of sudo for root access.</w:t>
+      </w:r>
+    </w:p>
+    <w:p>
+      <w:pPr>
+        <w:pStyle w:val="ListParagraph"/>
+        <w:numPr>
+          <w:ilvl w:val="0"/>
+          <w:numId w:val="17"/>
+        </w:numPr>
+        <w:spacing w:after="0"/>
+      </w:pPr>
+      <w:r>
+        <w:t>BMC Remedy Tool use for ticketing.</w:t>
+      </w:r>
+    </w:p>
+    <w:p>
+      <w:pPr>
+        <w:pStyle w:val="ListParagraph"/>
+        <w:numPr>
+          <w:ilvl w:val="0"/>
+          <w:numId w:val="17"/>
+        </w:numPr>
+        <w:spacing w:after="0"/>
+      </w:pPr>
+      <w:r>
+        <w:t>Vendor Management for installation and deactivation of server from DC.</w:t>
+      </w:r>
+    </w:p>
+    <w:p>
+      <w:pPr>
+        <w:pStyle w:val="ListParagraph"/>
+        <w:numPr>
+          <w:ilvl w:val="0"/>
+          <w:numId w:val="17"/>
+        </w:numPr>
+        <w:spacing w:after="0"/>
+      </w:pPr>
+      <w:r>
+        <w:t xml:space="preserve">Track down Request for Changes, coming though change management, maintain activity logs, interface with implementation engineers, and coordinate with external vendors. </w:t>
+      </w:r>
+    </w:p>
+    <w:p>
+      <w:pPr>
+        <w:pStyle w:val="ListParagraph"/>
+        <w:numPr>
+          <w:ilvl w:val="0"/>
+          <w:numId w:val="17"/>
+        </w:numPr>
+        <w:spacing w:after="0"/>
+      </w:pPr>
+      <w:r>
+        <w:t xml:space="preserve">Manage volume groups and tape sets, cycling of backup tapes from tape library to fire safe protection. Log maintenance for all the activities performed.  </w:t>
+      </w:r>
+    </w:p>
+    <w:p>
+      <w:pPr>
+        <w:pStyle w:val="ListParagraph"/>
+        <w:numPr>
+          <w:ilvl w:val="0"/>
+          <w:numId w:val="17"/>
+        </w:numPr>
+        <w:spacing w:after="0"/>
+      </w:pPr>
+      <w:r>
+        <w:t>Tracking and handling User Access Management system, this system provide interface for opening and closing of trouble tickets in coordination with IT Service help desk.</w:t>
+      </w:r>
+    </w:p>
+    <w:p>
+      <w:pPr>
+        <w:spacing w:after="0"/>
+        <w:ind w:left="360"/>
+      </w:pPr>
+    </w:p>
+    <w:p>
+      <w:pPr>
+        <w:spacing w:after="0"/>
+        <w:rPr>
+          <w:b/>
+        </w:rPr>
+      </w:pPr>
+      <w:r>
+        <w:rPr>
+          <w:b/>
+          <w:u w:val="single"/>
+        </w:rPr>
+        <w:t>Team Work Sol Pvt. Ltd.</w:t>
+      </w:r>
+      <w:r>
+        <w:rPr>
+          <w:b/>
+        </w:rPr>
+        <w:t xml:space="preserve"> </w:t>
+      </w:r>
+      <w:r>
+        <w:rPr>
+          <w:b/>
+        </w:rPr>
+        <w:tab/>
+      </w:r>
+      <w:r>
+        <w:rPr>
+          <w:b/>
+        </w:rPr>
+        <w:tab/>
+      </w:r>
+      <w:r>
+        <w:rPr>
+          <w:b/>
+        </w:rPr>
+        <w:tab/>
+      </w:r>
+      <w:r>
+        <w:rPr>
+          <w:b/>
+        </w:rPr>
+        <w:tab/>
+      </w:r>
+      <w:r>
+        <w:rPr>
+          <w:b/>
+        </w:rPr>
+        <w:tab/>
+      </w:r>
+      <w:r>
+        <w:rPr>
+          <w:b/>
+        </w:rPr>
+        <w:tab/>
+      </w:r>
+      <w:r>
+        <w:rPr>
+          <w:b/>
+        </w:rPr>
+        <w:tab/>
+      </w:r>
+      <w:r>
+        <w:rPr>
+          <w:b/>
+        </w:rPr>
+        <w:tab/>
+      </w:r>
+      <w:r>
+        <w:rPr>
+          <w:b/>
+        </w:rPr>
+        <w:t>10-Jan-2007 to 10-Apr-2008</w:t>
+      </w:r>
+    </w:p>
+    <w:p>
+      <w:pPr>
+        <w:spacing w:after="0"/>
+      </w:pPr>
+      <w:r>
+        <w:rPr>
+          <w:b/>
+        </w:rPr>
+        <w:t>Designation</w:t>
+      </w:r>
+      <w:r>
+        <w:t>: Senior-Engineer –IT</w:t>
+      </w:r>
+    </w:p>
+    <w:p>
+      <w:pPr>
+        <w:spacing w:after="0"/>
+      </w:pPr>
+      <w:r>
+        <w:rPr>
+          <w:b/>
+        </w:rPr>
+        <w:t>Client Side</w:t>
+      </w:r>
+      <w:r>
+        <w:t>: Bharti Airtel Ltd.</w:t>
       </w:r>
     </w:p>
     <w:p>
@@ -1699,70 +3191,155 @@
         <w:pStyle w:val="ListParagraph"/>
         <w:numPr>
           <w:ilvl w:val="0"/>
-          <w:numId w:val="14"/>
-        </w:numPr>
-        <w:spacing w:after="0"/>
-      </w:pPr>
-      <w:r>
-        <w:t>Supporting more than more than 300 virtual servers hosting databases and web applications used for Production/DR &amp; Dev/UAT.</w:t>
-      </w:r>
-    </w:p>
-    <w:p>
-      <w:pPr>
-        <w:pStyle w:val="ListParagraph"/>
-        <w:numPr>
-          <w:ilvl w:val="0"/>
-          <w:numId w:val="14"/>
-        </w:numPr>
-        <w:spacing w:after="0"/>
-      </w:pPr>
-      <w:r>
-        <w:t>Delivering production support on mission critical servers running Linux OS.</w:t>
-      </w:r>
-    </w:p>
-    <w:p>
-      <w:pPr>
-        <w:pStyle w:val="ListParagraph"/>
-        <w:numPr>
-          <w:ilvl w:val="0"/>
-          <w:numId w:val="14"/>
-        </w:numPr>
-        <w:spacing w:after="0"/>
-      </w:pPr>
-      <w:r>
-        <w:t>Server building, decommissioning &amp; configuring Red Hat Linux systems in VMware environment.</w:t>
-      </w:r>
-    </w:p>
-    <w:p>
-      <w:pPr>
-        <w:pStyle w:val="ListParagraph"/>
-        <w:numPr>
-          <w:ilvl w:val="0"/>
-          <w:numId w:val="14"/>
-        </w:numPr>
-        <w:spacing w:after="0"/>
-      </w:pPr>
-      <w:r>
-        <w:t xml:space="preserve">Virtual machine management through VMware vSphere tool. </w:t>
-      </w:r>
-    </w:p>
-    <w:p>
-      <w:pPr>
-        <w:pStyle w:val="ListParagraph"/>
-        <w:numPr>
-          <w:ilvl w:val="0"/>
-          <w:numId w:val="14"/>
-        </w:numPr>
-        <w:spacing w:after="0"/>
-      </w:pPr>
-      <w:r>
-        <w:t xml:space="preserve">RedHat Satellite </w:t>
-      </w:r>
-      <w:r>
-        <w:t>administration (</w:t>
-      </w:r>
-      <w:r>
-        <w:t>management, configuration)</w:t>
+          <w:numId w:val="18"/>
+        </w:numPr>
+        <w:spacing w:after="0"/>
+      </w:pPr>
+      <w:r>
+        <w:t>System Monitoring &amp; Maintenance of UNIX Server.</w:t>
+      </w:r>
+    </w:p>
+    <w:p>
+      <w:pPr>
+        <w:pStyle w:val="ListParagraph"/>
+        <w:numPr>
+          <w:ilvl w:val="0"/>
+          <w:numId w:val="18"/>
+        </w:numPr>
+        <w:spacing w:after="0"/>
+      </w:pPr>
+      <w:r>
+        <w:t>User creation/deletion and user rights assignment on Application as well as Server.</w:t>
+      </w:r>
+    </w:p>
+    <w:p>
+      <w:pPr>
+        <w:pStyle w:val="ListParagraph"/>
+        <w:numPr>
+          <w:ilvl w:val="0"/>
+          <w:numId w:val="18"/>
+        </w:numPr>
+        <w:spacing w:after="0"/>
+      </w:pPr>
+      <w:r>
+        <w:t>Creating Monthly Database Growth Charts and Reports.</w:t>
+      </w:r>
+    </w:p>
+    <w:p>
+      <w:pPr>
+        <w:pStyle w:val="ListParagraph"/>
+        <w:numPr>
+          <w:ilvl w:val="0"/>
+          <w:numId w:val="18"/>
+        </w:numPr>
+        <w:spacing w:after="0"/>
+      </w:pPr>
+      <w:r>
+        <w:t>Handling Operation’s Team as a Team Lead Operation’s.</w:t>
+      </w:r>
+    </w:p>
+    <w:p>
+      <w:pPr>
+        <w:pStyle w:val="ListParagraph"/>
+        <w:numPr>
+          <w:ilvl w:val="0"/>
+          <w:numId w:val="18"/>
+        </w:numPr>
+        <w:spacing w:after="0"/>
+      </w:pPr>
+      <w:r>
+        <w:t xml:space="preserve">Perform Change request as per the change plan. </w:t>
+      </w:r>
+    </w:p>
+    <w:p>
+      <w:pPr>
+        <w:pStyle w:val="ListParagraph"/>
+        <w:numPr>
+          <w:ilvl w:val="0"/>
+          <w:numId w:val="18"/>
+        </w:numPr>
+        <w:spacing w:after="0"/>
+      </w:pPr>
+      <w:r>
+        <w:t>OS Patch installation and Password Management.</w:t>
+      </w:r>
+    </w:p>
+    <w:p>
+      <w:pPr>
+        <w:pStyle w:val="ListParagraph"/>
+        <w:numPr>
+          <w:ilvl w:val="0"/>
+          <w:numId w:val="18"/>
+        </w:numPr>
+        <w:spacing w:after="0"/>
+      </w:pPr>
+      <w:r>
+        <w:t xml:space="preserve">Coordinate with other team members for resolution of chronic calls. </w:t>
+      </w:r>
+    </w:p>
+    <w:p>
+      <w:pPr>
+        <w:pStyle w:val="ListParagraph"/>
+        <w:numPr>
+          <w:ilvl w:val="0"/>
+          <w:numId w:val="18"/>
+        </w:numPr>
+        <w:spacing w:after="0"/>
+      </w:pPr>
+      <w:r>
+        <w:t>Job scheduling and Automating process using cron, at, Process management.</w:t>
+      </w:r>
+    </w:p>
+    <w:p>
+      <w:pPr>
+        <w:pStyle w:val="ListParagraph"/>
+        <w:numPr>
+          <w:ilvl w:val="0"/>
+          <w:numId w:val="18"/>
+        </w:numPr>
+        <w:spacing w:after="0"/>
+      </w:pPr>
+      <w:r>
+        <w:t xml:space="preserve">Providing full time data center facility management services to the client. It includes administration of Operating systems.        </w:t>
+      </w:r>
+    </w:p>
+    <w:p>
+      <w:pPr>
+        <w:pStyle w:val="ListParagraph"/>
+        <w:numPr>
+          <w:ilvl w:val="0"/>
+          <w:numId w:val="18"/>
+        </w:numPr>
+        <w:spacing w:after="0"/>
+      </w:pPr>
+      <w:r>
+        <w:t>Incident management, Problem management and change plans, as per the client’s request.</w:t>
+      </w:r>
+    </w:p>
+    <w:p>
+      <w:pPr>
+        <w:pStyle w:val="ListParagraph"/>
+        <w:numPr>
+          <w:ilvl w:val="0"/>
+          <w:numId w:val="18"/>
+        </w:numPr>
+        <w:spacing w:after="0"/>
+      </w:pPr>
+      <w:r>
+        <w:t>Day to Day activities of Server monitoring.</w:t>
+      </w:r>
+    </w:p>
+    <w:p>
+      <w:pPr>
+        <w:pStyle w:val="ListParagraph"/>
+        <w:numPr>
+          <w:ilvl w:val="0"/>
+          <w:numId w:val="18"/>
+        </w:numPr>
+        <w:spacing w:after="0"/>
+      </w:pPr>
+      <w:r>
+        <w:t>Working with clients’ IT team to meet their business requirements</w:t>
       </w:r>
       <w:r>
         <w:t>.</w:t>
@@ -1770,269 +3347,318 @@
     </w:p>
     <w:p>
       <w:pPr>
-        <w:pStyle w:val="ListParagraph"/>
-        <w:numPr>
-          <w:ilvl w:val="0"/>
-          <w:numId w:val="14"/>
-        </w:numPr>
-        <w:spacing w:after="0"/>
-      </w:pPr>
-      <w:r>
-        <w:t>Performing OS patching on RHEL client servers through Satellite server 6.9</w:t>
-      </w:r>
-    </w:p>
-    <w:p>
-      <w:pPr>
-        <w:pStyle w:val="ListParagraph"/>
-        <w:numPr>
-          <w:ilvl w:val="0"/>
-          <w:numId w:val="14"/>
-        </w:numPr>
-        <w:spacing w:after="0"/>
-      </w:pPr>
-      <w:r>
-        <w:t>Tracking all the Incidents, change requests and Tasks through Service Now.</w:t>
-      </w:r>
-    </w:p>
-    <w:p>
-      <w:pPr>
-        <w:pStyle w:val="ListParagraph"/>
-        <w:numPr>
-          <w:ilvl w:val="0"/>
-          <w:numId w:val="14"/>
-        </w:numPr>
-        <w:spacing w:after="0"/>
-      </w:pPr>
-      <w:r>
-        <w:t>Experienced in UNIX Production server support 24x7.</w:t>
-      </w:r>
-    </w:p>
-    <w:p>
-      <w:pPr>
-        <w:pStyle w:val="ListParagraph"/>
-        <w:numPr>
-          <w:ilvl w:val="0"/>
-          <w:numId w:val="14"/>
-        </w:numPr>
-        <w:spacing w:after="0"/>
-      </w:pPr>
-      <w:r>
-        <w:t xml:space="preserve">Veritas Cluster </w:t>
-      </w:r>
-      <w:r>
-        <w:t>,VXFS File System</w:t>
-      </w:r>
-    </w:p>
-    <w:p>
-      <w:pPr>
-        <w:pStyle w:val="ListParagraph"/>
-        <w:numPr>
-          <w:ilvl w:val="0"/>
-          <w:numId w:val="14"/>
-        </w:numPr>
-        <w:spacing w:after="0"/>
-      </w:pPr>
-      <w:r>
-        <w:t xml:space="preserve">Managing Unix server inventory for more than 300 servers. </w:t>
-      </w:r>
-    </w:p>
-    <w:p>
-      <w:pPr>
-        <w:pStyle w:val="ListParagraph"/>
-        <w:numPr>
-          <w:ilvl w:val="0"/>
-          <w:numId w:val="14"/>
-        </w:numPr>
-        <w:spacing w:after="0"/>
-      </w:pPr>
-      <w:r>
-        <w:t xml:space="preserve">Managing and creating environment specific reports like OS patching tracker, Monthly MOR etc. </w:t>
-      </w:r>
-    </w:p>
-    <w:p>
-      <w:pPr>
-        <w:pStyle w:val="ListParagraph"/>
-        <w:numPr>
-          <w:ilvl w:val="0"/>
-          <w:numId w:val="14"/>
-        </w:numPr>
-        <w:spacing w:after="0"/>
-      </w:pPr>
-      <w:r>
-        <w:t xml:space="preserve">Client interaction through daily meetings and weekly team meetings. </w:t>
-      </w:r>
-    </w:p>
-    <w:p>
-      <w:pPr>
-        <w:pStyle w:val="ListParagraph"/>
-        <w:numPr>
-          <w:ilvl w:val="0"/>
-          <w:numId w:val="14"/>
-        </w:numPr>
-        <w:spacing w:after="0"/>
-      </w:pPr>
-      <w:r>
-        <w:t>Day to day troubleshooting and resolving OS based issues on systems such as Performance, configuration, connectivity.</w:t>
-      </w:r>
-    </w:p>
-    <w:p>
-      <w:pPr>
-        <w:pStyle w:val="ListParagraph"/>
-        <w:numPr>
-          <w:ilvl w:val="0"/>
-          <w:numId w:val="14"/>
-        </w:numPr>
-        <w:spacing w:after="0"/>
-      </w:pPr>
-      <w:r>
-        <w:t>Providing off hours on call support to client whenever required.</w:t>
-      </w:r>
-    </w:p>
-    <w:p>
-      <w:pPr>
-        <w:pStyle w:val="ListParagraph"/>
-        <w:numPr>
-          <w:ilvl w:val="0"/>
-          <w:numId w:val="14"/>
-        </w:numPr>
-        <w:spacing w:after="0"/>
-      </w:pPr>
-      <w:r>
-        <w:t xml:space="preserve">Managing the Virtual server in </w:t>
-      </w:r>
-      <w:r>
-        <w:t>Vsphere,</w:t>
-      </w:r>
-      <w:r>
+        <w:spacing w:after="0"/>
+        <w:ind w:left="360"/>
+      </w:pPr>
+    </w:p>
+    <w:p>
+      <w:pPr>
+        <w:spacing w:after="0"/>
+        <w:rPr>
+          <w:b/>
+        </w:rPr>
+      </w:pPr>
+      <w:r>
+        <w:rPr>
+          <w:b/>
+          <w:u w:val="single"/>
+        </w:rPr>
+        <w:t>Sachitel Communication Pvt Ltd</w:t>
+      </w:r>
+      <w:r>
+        <w:rPr>
+          <w:b/>
+        </w:rPr>
+        <w:tab/>
+      </w:r>
+      <w:r>
+        <w:rPr>
+          <w:b/>
+        </w:rPr>
+        <w:tab/>
+      </w:r>
+      <w:r>
+        <w:rPr>
+          <w:b/>
+        </w:rPr>
+        <w:tab/>
+      </w:r>
+      <w:r>
+        <w:rPr>
+          <w:b/>
+        </w:rPr>
+        <w:tab/>
+      </w:r>
+      <w:r>
+        <w:rPr>
+          <w:b/>
+        </w:rPr>
+        <w:tab/>
+      </w:r>
+      <w:r>
+        <w:rPr>
+          <w:b/>
+        </w:rPr>
+        <w:tab/>
+      </w:r>
+      <w:r>
+        <w:rPr>
+          <w:b/>
+        </w:rPr>
+        <w:tab/>
+      </w:r>
+      <w:r>
+        <w:rPr>
+          <w:b/>
+        </w:rPr>
+        <w:t>04 July-2005 to 01-Jan-2007</w:t>
+      </w:r>
+    </w:p>
+    <w:p>
+      <w:pPr>
+        <w:spacing w:after="0"/>
+      </w:pPr>
+      <w:r>
+        <w:rPr>
+          <w:b/>
+        </w:rPr>
+        <w:t>Designation</w:t>
+      </w:r>
+      <w:r>
+        <w:t>: IT Engineer</w:t>
+      </w:r>
+    </w:p>
+    <w:p>
+      <w:pPr>
+        <w:spacing w:after="0"/>
+      </w:pPr>
+      <w:r>
+        <w:rPr>
+          <w:b/>
+        </w:rPr>
+        <w:t>Responsibilities</w:t>
+      </w:r>
+      <w:r>
+        <w:t xml:space="preserve">: </w:t>
+      </w:r>
+    </w:p>
+    <w:p>
+      <w:pPr>
+        <w:pStyle w:val="ListParagraph"/>
+        <w:numPr>
+          <w:ilvl w:val="0"/>
+          <w:numId w:val="21"/>
+        </w:numPr>
+        <w:spacing w:after="0"/>
+      </w:pPr>
+      <w:r>
+        <w:t>Maintaining cable structure, IT rack, Patch Panels.</w:t>
+      </w:r>
+    </w:p>
+    <w:p>
+      <w:pPr>
+        <w:pStyle w:val="ListParagraph"/>
+        <w:numPr>
+          <w:ilvl w:val="0"/>
+          <w:numId w:val="19"/>
+        </w:numPr>
+        <w:spacing w:after="0"/>
+      </w:pPr>
+      <w:r>
+        <w:t>Responsibility of troubleshooting LAN problems.</w:t>
+      </w:r>
+    </w:p>
+    <w:p>
+      <w:pPr>
+        <w:pStyle w:val="ListParagraph"/>
+        <w:numPr>
+          <w:ilvl w:val="0"/>
+          <w:numId w:val="19"/>
+        </w:numPr>
+        <w:spacing w:after="0"/>
+      </w:pPr>
+      <w:r>
+        <w:t>Install and troubleshoot different kind of software and Hardware problems.</w:t>
+      </w:r>
+    </w:p>
+    <w:p>
+      <w:pPr>
+        <w:pStyle w:val="ListParagraph"/>
+        <w:numPr>
+          <w:ilvl w:val="0"/>
+          <w:numId w:val="19"/>
+        </w:numPr>
+        <w:spacing w:after="0"/>
+      </w:pPr>
+      <w:r>
+        <w:t>Troubleshooting of Printer problems.</w:t>
+      </w:r>
+    </w:p>
+    <w:p>
+      <w:pPr>
+        <w:pStyle w:val="ListParagraph"/>
+        <w:numPr>
+          <w:ilvl w:val="0"/>
+          <w:numId w:val="19"/>
+        </w:numPr>
+        <w:spacing w:after="0"/>
+      </w:pPr>
+      <w:r>
+        <w:t>System Monitoring &amp; Maintenance of window and unix.</w:t>
+      </w:r>
+    </w:p>
+    <w:p>
+      <w:pPr>
+        <w:pStyle w:val="ListParagraph"/>
+        <w:numPr>
+          <w:ilvl w:val="0"/>
+          <w:numId w:val="19"/>
+        </w:numPr>
+        <w:spacing w:after="0"/>
+      </w:pPr>
+      <w:r>
+        <w:t>Installation and Maintenance of desktop system along with different peripherals.</w:t>
+      </w:r>
+    </w:p>
+    <w:p>
+      <w:pPr>
+        <w:pStyle w:val="ListParagraph"/>
+        <w:numPr>
+          <w:ilvl w:val="0"/>
+          <w:numId w:val="19"/>
+        </w:numPr>
+        <w:spacing w:after="0"/>
+      </w:pPr>
+      <w:r>
+        <w:t>Installation of different OS like window 2000, XP, 2003</w:t>
+      </w:r>
+      <w:r>
+        <w:t>.</w:t>
+      </w:r>
+    </w:p>
+    <w:p>
+      <w:pPr>
+        <w:pStyle w:val="ListParagraph"/>
+        <w:numPr>
+          <w:ilvl w:val="0"/>
+          <w:numId w:val="19"/>
+        </w:numPr>
+        <w:spacing w:after="0"/>
+      </w:pPr>
+      <w:r>
+        <w:t>User creation/deletion in windows and Linux, Hp-Unix</w:t>
+      </w:r>
+      <w:r>
+        <w:t>.</w:t>
+      </w:r>
+    </w:p>
+    <w:p>
+      <w:pPr>
+        <w:spacing w:after="0"/>
+        <w:ind w:left="360"/>
+      </w:pPr>
+    </w:p>
+    <w:p>
+      <w:pPr>
+        <w:spacing w:after="0"/>
+        <w:rPr>
+          <w:b/>
+        </w:rPr>
+      </w:pPr>
+      <w:r>
+        <w:rPr>
+          <w:b/>
+          <w:u w:val="single"/>
+        </w:rPr>
+        <w:t>Swati office automation</w:t>
+      </w:r>
+      <w:r>
+        <w:rPr>
+          <w:b/>
+        </w:rPr>
         <w:t xml:space="preserve"> </w:t>
       </w:r>
       <w:r>
-        <w:t>V</w:t>
-      </w:r>
-      <w:r>
-        <w:t>C</w:t>
-      </w:r>
-      <w:r>
-        <w:t>enter</w:t>
-      </w:r>
-      <w:r>
-        <w:t>.</w:t>
-      </w:r>
-    </w:p>
-    <w:p>
-      <w:pPr>
-        <w:pStyle w:val="ListParagraph"/>
-        <w:numPr>
-          <w:ilvl w:val="0"/>
-          <w:numId w:val="14"/>
-        </w:numPr>
-        <w:spacing w:after="0"/>
-      </w:pPr>
-      <w:r>
-        <w:t>Ansible tool for Automation</w:t>
-      </w:r>
-      <w:r>
-        <w:t>.</w:t>
-      </w:r>
-    </w:p>
-    <w:p>
-      <w:pPr>
-        <w:pStyle w:val="ListParagraph"/>
-        <w:numPr>
-          <w:ilvl w:val="0"/>
-          <w:numId w:val="14"/>
-        </w:numPr>
-        <w:spacing w:after="0"/>
-      </w:pPr>
-      <w:r>
-        <w:t xml:space="preserve">Docker and Kubernetes </w:t>
-      </w:r>
-    </w:p>
-    <w:p>
-      <w:pPr>
-        <w:pStyle w:val="ListParagraph"/>
-        <w:spacing w:after="0"/>
-        <w:rPr>
-          <w:b/>
-        </w:rPr>
-      </w:pPr>
-    </w:p>
-    <w:p>
-      <w:pPr>
-        <w:pStyle w:val="ListParagraph"/>
-        <w:spacing w:after="0"/>
-      </w:pPr>
-      <w:r>
-        <w:rPr>
-          <w:b/>
-        </w:rPr>
-        <w:t>Project</w:t>
-      </w:r>
-      <w:r>
-        <w:t>: Shared Services</w:t>
-      </w:r>
-      <w:r>
-        <w:tab/>
+        <w:rPr>
+          <w:b/>
+        </w:rPr>
+        <w:tab/>
+      </w:r>
+      <w:r>
+        <w:rPr>
+          <w:b/>
+        </w:rPr>
+        <w:tab/>
+      </w:r>
+      <w:r>
+        <w:rPr>
+          <w:b/>
+        </w:rPr>
+        <w:tab/>
+      </w:r>
+      <w:r>
+        <w:rPr>
+          <w:b/>
+        </w:rPr>
+        <w:tab/>
+      </w:r>
+      <w:r>
+        <w:rPr>
+          <w:b/>
+        </w:rPr>
+        <w:tab/>
+      </w:r>
+      <w:r>
+        <w:rPr>
+          <w:b/>
+        </w:rPr>
+        <w:tab/>
+      </w:r>
+      <w:r>
+        <w:rPr>
+          <w:b/>
+        </w:rPr>
+        <w:tab/>
+      </w:r>
+      <w:r>
+        <w:rPr>
+          <w:b/>
+        </w:rPr>
+        <w:tab/>
+      </w:r>
+      <w:r>
+        <w:rPr>
+          <w:b/>
+        </w:rPr>
+        <w:t>24-Apr-2004 to 30 Jun-2005</w:t>
+      </w:r>
+    </w:p>
+    <w:p>
+      <w:pPr>
+        <w:spacing w:after="0"/>
+      </w:pPr>
+      <w:r>
         <w:t xml:space="preserve"> </w:t>
       </w:r>
       <w:r>
-        <w:tab/>
-        <w:t xml:space="preserve">   </w:t>
-      </w:r>
-      <w:r>
-        <w:tab/>
-      </w:r>
-      <w:r>
-        <w:tab/>
-      </w:r>
-      <w:r>
-        <w:tab/>
-      </w:r>
-      <w:r>
-        <w:tab/>
-      </w:r>
-      <w:r>
-        <w:tab/>
-      </w:r>
-      <w:r>
-        <w:tab/>
-      </w:r>
-      <w:r>
-        <w:t xml:space="preserve"> </w:t>
-      </w:r>
-      <w:r>
-        <w:rPr>
-          <w:b/>
-          <w:bCs/>
-        </w:rPr>
-        <w:t>23-May 2016 to Nov 2017</w:t>
-      </w:r>
-    </w:p>
-    <w:p>
-      <w:pPr>
-        <w:pStyle w:val="ListParagraph"/>
-        <w:spacing w:after="0"/>
-      </w:pPr>
-      <w:r>
         <w:rPr>
           <w:b/>
         </w:rPr>
         <w:t>Designation</w:t>
       </w:r>
       <w:r>
-        <w:t>: Technical Specialist</w:t>
-      </w:r>
-    </w:p>
-    <w:p>
-      <w:pPr>
-        <w:pStyle w:val="ListParagraph"/>
-        <w:spacing w:after="0"/>
-      </w:pPr>
-      <w:r>
-        <w:rPr>
-          <w:b/>
-        </w:rPr>
-        <w:t>Job Description</w:t>
+        <w:t>: Desktop Engineer</w:t>
+      </w:r>
+    </w:p>
+    <w:p>
+      <w:pPr>
+        <w:spacing w:after="0"/>
+      </w:pPr>
+      <w:r>
+        <w:rPr>
+          <w:b/>
+        </w:rPr>
+        <w:t>Responsibilities</w:t>
       </w:r>
       <w:r>
         <w:t>:</w:t>
@@ -2041,1580 +3667,28 @@
     <w:p>
       <w:pPr>
         <w:pStyle w:val="ListParagraph"/>
-        <w:spacing w:after="0"/>
-      </w:pPr>
-      <w:r>
-        <w:t>I am a member of a team responsible for management of more than 500 virtual servers hosting databases and web applications for 3 different projects. This project is based on remote infrastructure management to provide support for Linux.</w:t>
-      </w:r>
-    </w:p>
-    <w:p>
-      <w:pPr>
-        <w:spacing w:after="0"/>
-      </w:pPr>
-      <w:r>
-        <w:rPr>
-          <w:b/>
-        </w:rPr>
-        <w:t xml:space="preserve">                </w:t>
-      </w:r>
-      <w:r>
-        <w:rPr>
-          <w:b/>
-        </w:rPr>
-        <w:t>Responsibilities</w:t>
-      </w:r>
-      <w:r>
-        <w:t>:</w:t>
-      </w:r>
-    </w:p>
-    <w:p>
-      <w:pPr>
-        <w:pStyle w:val="ListParagraph"/>
-        <w:numPr>
-          <w:ilvl w:val="0"/>
-          <w:numId w:val="15"/>
-        </w:numPr>
-        <w:spacing w:after="0"/>
-      </w:pPr>
-      <w:r>
-        <w:t>Linux server administration</w:t>
-      </w:r>
-      <w:r>
-        <w:t>.</w:t>
-      </w:r>
-    </w:p>
-    <w:p>
-      <w:pPr>
-        <w:pStyle w:val="ListParagraph"/>
-        <w:numPr>
-          <w:ilvl w:val="0"/>
-          <w:numId w:val="15"/>
-        </w:numPr>
-        <w:spacing w:after="0"/>
-      </w:pPr>
-      <w:r>
-        <w:t>User Account creation, deletion &amp; assigning permission</w:t>
-      </w:r>
-      <w:r>
-        <w:t>.</w:t>
-      </w:r>
-    </w:p>
-    <w:p>
-      <w:pPr>
-        <w:pStyle w:val="ListParagraph"/>
-        <w:numPr>
-          <w:ilvl w:val="0"/>
-          <w:numId w:val="15"/>
-        </w:numPr>
-        <w:spacing w:after="0"/>
-      </w:pPr>
-      <w:r>
-        <w:t>Installation of Red Hat Linux OS</w:t>
-      </w:r>
-      <w:r>
-        <w:t>.</w:t>
-      </w:r>
-    </w:p>
-    <w:p>
-      <w:pPr>
-        <w:pStyle w:val="ListParagraph"/>
-        <w:numPr>
-          <w:ilvl w:val="0"/>
-          <w:numId w:val="15"/>
-        </w:numPr>
-        <w:spacing w:after="0"/>
-      </w:pPr>
-      <w:r>
-        <w:t>Linux OS Patching</w:t>
-      </w:r>
-      <w:r>
-        <w:t>.</w:t>
-      </w:r>
-    </w:p>
-    <w:p>
-      <w:pPr>
-        <w:pStyle w:val="ListParagraph"/>
-        <w:numPr>
-          <w:ilvl w:val="0"/>
-          <w:numId w:val="15"/>
-        </w:numPr>
-        <w:spacing w:after="0"/>
-      </w:pPr>
-      <w:r>
-        <w:t>VMware Management for virtualization, VM creation and configuration.</w:t>
-      </w:r>
-    </w:p>
-    <w:p>
-      <w:pPr>
-        <w:pStyle w:val="ListParagraph"/>
-        <w:numPr>
-          <w:ilvl w:val="0"/>
-          <w:numId w:val="15"/>
-        </w:numPr>
-        <w:spacing w:after="0"/>
-      </w:pPr>
-      <w:r>
-        <w:t>Troubleshoot technical issue assign by the service now Ticketing Tool</w:t>
-      </w:r>
-    </w:p>
-    <w:p>
-      <w:pPr>
-        <w:pStyle w:val="ListParagraph"/>
-        <w:numPr>
-          <w:ilvl w:val="0"/>
-          <w:numId w:val="15"/>
-        </w:numPr>
-        <w:spacing w:after="0"/>
-      </w:pPr>
-      <w:r>
-        <w:t>Mentoring of Unix servers Netcool, HP OVO Console</w:t>
-      </w:r>
-      <w:r>
-        <w:t>.</w:t>
-      </w:r>
-    </w:p>
-    <w:p>
-      <w:pPr>
-        <w:pStyle w:val="ListParagraph"/>
-        <w:numPr>
-          <w:ilvl w:val="0"/>
-          <w:numId w:val="15"/>
-        </w:numPr>
-        <w:spacing w:after="0"/>
-      </w:pPr>
-      <w:r>
-        <w:t>User sudo access and configuration</w:t>
-      </w:r>
-      <w:r>
-        <w:t>.</w:t>
-      </w:r>
-    </w:p>
-    <w:p>
-      <w:pPr>
-        <w:pStyle w:val="ListParagraph"/>
-        <w:numPr>
-          <w:ilvl w:val="0"/>
-          <w:numId w:val="15"/>
-        </w:numPr>
-        <w:spacing w:after="0"/>
-      </w:pPr>
-      <w:r>
-        <w:t>Experienced in UNIX Production server support 24x7.</w:t>
-      </w:r>
-    </w:p>
-    <w:p>
-      <w:pPr>
-        <w:pStyle w:val="ListParagraph"/>
-        <w:numPr>
-          <w:ilvl w:val="0"/>
-          <w:numId w:val="15"/>
-        </w:numPr>
-        <w:spacing w:after="0"/>
-      </w:pPr>
-      <w:r>
-        <w:t>Fallow ITIL Process like call Management, Change Management, &amp; Incident Management</w:t>
-      </w:r>
-      <w:r>
-        <w:t>.</w:t>
-      </w:r>
-    </w:p>
-    <w:p>
-      <w:pPr>
-        <w:pStyle w:val="ListParagraph"/>
-        <w:numPr>
-          <w:ilvl w:val="0"/>
-          <w:numId w:val="15"/>
-        </w:numPr>
-        <w:spacing w:after="0"/>
-      </w:pPr>
-      <w:r>
-        <w:t>Vendor Management for installation &amp; Deactivation of servers.</w:t>
-      </w:r>
-    </w:p>
-    <w:p>
-      <w:pPr>
-        <w:spacing w:after="0"/>
-        <w:rPr>
-          <w:b/>
-          <w:u w:val="single"/>
-        </w:rPr>
-      </w:pPr>
-    </w:p>
-    <w:p>
-      <w:pPr>
-        <w:spacing w:after="0"/>
-        <w:rPr>
-          <w:b/>
-        </w:rPr>
-      </w:pPr>
-      <w:r>
-        <w:rPr>
-          <w:b/>
-          <w:u w:val="single"/>
-        </w:rPr>
-        <w:t>RJT Compusolution Pvt Ltd.</w:t>
-      </w:r>
-      <w:r>
-        <w:rPr>
-          <w:b/>
-        </w:rPr>
-        <w:t xml:space="preserve"> </w:t>
-      </w:r>
-      <w:r>
-        <w:rPr>
-          <w:b/>
-        </w:rPr>
-        <w:tab/>
-      </w:r>
-      <w:r>
-        <w:rPr>
-          <w:b/>
-        </w:rPr>
-        <w:tab/>
-      </w:r>
-      <w:r>
-        <w:rPr>
-          <w:b/>
-        </w:rPr>
-        <w:tab/>
-      </w:r>
-      <w:r>
-        <w:rPr>
-          <w:b/>
-        </w:rPr>
-        <w:tab/>
-      </w:r>
-      <w:r>
-        <w:rPr>
-          <w:b/>
-        </w:rPr>
-        <w:tab/>
-      </w:r>
-      <w:r>
-        <w:rPr>
-          <w:b/>
-        </w:rPr>
-        <w:tab/>
-      </w:r>
-      <w:r>
-        <w:rPr>
-          <w:b/>
-        </w:rPr>
-        <w:tab/>
-      </w:r>
-      <w:r>
-        <w:rPr>
-          <w:b/>
-        </w:rPr>
-        <w:t>24-Aug-2015 to 29-April-2016</w:t>
-      </w:r>
-    </w:p>
-    <w:p>
-      <w:pPr>
-        <w:spacing w:after="0"/>
-      </w:pPr>
-      <w:r>
-        <w:rPr>
-          <w:b/>
-        </w:rPr>
-        <w:t>Designation</w:t>
-      </w:r>
-      <w:r>
-        <w:t>: Linux Administrator</w:t>
-      </w:r>
-    </w:p>
-    <w:p>
-      <w:pPr>
-        <w:spacing w:after="0"/>
-      </w:pPr>
-      <w:r>
-        <w:rPr>
-          <w:b/>
-        </w:rPr>
-        <w:t>Client Side</w:t>
-      </w:r>
-      <w:r>
-        <w:t>: ST Microelectronics India Limited.</w:t>
-      </w:r>
-    </w:p>
-    <w:p>
-      <w:pPr>
-        <w:spacing w:after="0"/>
-      </w:pPr>
-      <w:r>
-        <w:rPr>
-          <w:b/>
-        </w:rPr>
-        <w:t>Responsibilities</w:t>
-      </w:r>
-      <w:r>
-        <w:t>:</w:t>
-      </w:r>
-    </w:p>
-    <w:p>
-      <w:pPr>
-        <w:pStyle w:val="ListParagraph"/>
-        <w:numPr>
-          <w:ilvl w:val="0"/>
-          <w:numId w:val="16"/>
-        </w:numPr>
-        <w:spacing w:after="0"/>
-      </w:pPr>
-      <w:r>
-        <w:t>Linux Logical Volume Manager</w:t>
-      </w:r>
-      <w:r>
-        <w:t>.</w:t>
-      </w:r>
-    </w:p>
-    <w:p>
-      <w:pPr>
-        <w:pStyle w:val="ListParagraph"/>
-        <w:numPr>
-          <w:ilvl w:val="0"/>
-          <w:numId w:val="16"/>
-        </w:numPr>
-        <w:spacing w:after="0"/>
-      </w:pPr>
-      <w:r>
-        <w:t>User Account creation, deletion &amp; assigning permission</w:t>
-      </w:r>
-      <w:r>
-        <w:t>.</w:t>
-      </w:r>
-    </w:p>
-    <w:p>
-      <w:pPr>
-        <w:pStyle w:val="ListParagraph"/>
-        <w:numPr>
-          <w:ilvl w:val="0"/>
-          <w:numId w:val="16"/>
-        </w:numPr>
-        <w:spacing w:after="0"/>
-      </w:pPr>
-      <w:r>
-        <w:t>Installation of Red Hat Linux OS</w:t>
-      </w:r>
-    </w:p>
-    <w:p>
-      <w:pPr>
-        <w:pStyle w:val="ListParagraph"/>
-        <w:numPr>
-          <w:ilvl w:val="0"/>
-          <w:numId w:val="16"/>
-        </w:numPr>
-        <w:spacing w:after="0"/>
-      </w:pPr>
-      <w:r>
-        <w:t>Virtualization VMware</w:t>
-      </w:r>
-      <w:r>
-        <w:t>.</w:t>
-      </w:r>
-    </w:p>
-    <w:p>
-      <w:pPr>
-        <w:pStyle w:val="ListParagraph"/>
-        <w:numPr>
-          <w:ilvl w:val="0"/>
-          <w:numId w:val="16"/>
-        </w:numPr>
-        <w:spacing w:after="0"/>
-      </w:pPr>
-      <w:r>
-        <w:t>VCS Concept, Linux Cluster</w:t>
-      </w:r>
-      <w:r>
-        <w:t>.</w:t>
-      </w:r>
-    </w:p>
-    <w:p>
-      <w:pPr>
-        <w:pStyle w:val="ListParagraph"/>
-        <w:numPr>
-          <w:ilvl w:val="0"/>
-          <w:numId w:val="16"/>
-        </w:numPr>
-        <w:spacing w:after="0"/>
-      </w:pPr>
-      <w:r>
-        <w:t>OS Patching Solaris and Linux OS Patching</w:t>
-      </w:r>
-      <w:r>
-        <w:t>.</w:t>
-      </w:r>
-    </w:p>
-    <w:p>
-      <w:pPr>
-        <w:pStyle w:val="ListParagraph"/>
-        <w:numPr>
-          <w:ilvl w:val="0"/>
-          <w:numId w:val="16"/>
-        </w:numPr>
-        <w:spacing w:after="0"/>
-      </w:pPr>
-      <w:r>
-        <w:t>Troubleshoot technical issue assign by the BMC Remedy Ticketing Tool</w:t>
-      </w:r>
-      <w:r>
-        <w:t>.</w:t>
-      </w:r>
-    </w:p>
-    <w:p>
-      <w:pPr>
-        <w:pStyle w:val="ListParagraph"/>
-        <w:numPr>
-          <w:ilvl w:val="0"/>
-          <w:numId w:val="16"/>
-        </w:numPr>
-        <w:spacing w:after="0"/>
-      </w:pPr>
-      <w:r>
-        <w:t>Mentoring of Unix servers Netcool, HP OVO Console</w:t>
-      </w:r>
-      <w:r>
-        <w:t>.</w:t>
-      </w:r>
-    </w:p>
-    <w:p>
-      <w:pPr>
-        <w:pStyle w:val="ListParagraph"/>
-        <w:numPr>
-          <w:ilvl w:val="0"/>
-          <w:numId w:val="16"/>
-        </w:numPr>
-        <w:spacing w:after="0"/>
-      </w:pPr>
-      <w:r>
-        <w:t>User sudo access and configuration</w:t>
-      </w:r>
-      <w:r>
-        <w:t>.</w:t>
-      </w:r>
-    </w:p>
-    <w:p>
-      <w:pPr>
-        <w:pStyle w:val="ListParagraph"/>
-        <w:numPr>
-          <w:ilvl w:val="0"/>
-          <w:numId w:val="16"/>
-        </w:numPr>
-        <w:spacing w:after="0"/>
-      </w:pPr>
-      <w:r>
-        <w:t>Fallow ITIL Process like call Management, Change Management, &amp; Incident Management</w:t>
-      </w:r>
-      <w:r>
-        <w:t>.</w:t>
-      </w:r>
-    </w:p>
-    <w:p>
-      <w:pPr>
-        <w:pStyle w:val="ListParagraph"/>
-        <w:numPr>
-          <w:ilvl w:val="0"/>
-          <w:numId w:val="16"/>
-        </w:numPr>
-        <w:spacing w:after="0"/>
-      </w:pPr>
-      <w:r>
-        <w:t>Maintenance &amp; Management of DC 24*7 environment</w:t>
-      </w:r>
-      <w:r>
-        <w:t>.</w:t>
-      </w:r>
-    </w:p>
-    <w:p>
-      <w:pPr>
-        <w:pStyle w:val="ListParagraph"/>
-        <w:numPr>
-          <w:ilvl w:val="0"/>
-          <w:numId w:val="16"/>
-        </w:numPr>
-        <w:spacing w:after="0"/>
-      </w:pPr>
-      <w:r>
-        <w:t>Vendor Management for installation &amp; Deactivation of servers from DC</w:t>
-      </w:r>
-      <w:r>
-        <w:t>.</w:t>
-      </w:r>
-    </w:p>
-    <w:p>
-      <w:pPr>
-        <w:spacing w:after="0"/>
-        <w:ind w:left="360"/>
-      </w:pPr>
-    </w:p>
-    <w:p>
-      <w:pPr>
-        <w:spacing w:after="0"/>
-        <w:rPr>
-          <w:b/>
-          <w:u w:val="single"/>
-        </w:rPr>
-      </w:pPr>
-      <w:r>
-        <w:rPr>
-          <w:b/>
-          <w:u w:val="single"/>
-        </w:rPr>
+        <w:numPr>
+          <w:ilvl w:val="0"/>
+          <w:numId w:val="20"/>
+        </w:numPr>
+        <w:spacing w:after="0"/>
+      </w:pPr>
+      <w:r>
+        <w:t>Installation and Configuration of hardware’s and Software’s.</w:t>
+      </w:r>
+    </w:p>
+    <w:p>
+      <w:pPr>
+        <w:pStyle w:val="ListParagraph"/>
+        <w:numPr>
+          <w:ilvl w:val="0"/>
+          <w:numId w:val="20"/>
+        </w:numPr>
+        <w:spacing w:after="0"/>
+      </w:pPr>
+      <w:r>
         <w:lastRenderedPageBreak/>
-        <w:t xml:space="preserve">Net Connect Pvt </w:t>
-      </w:r>
-      <w:r>
-        <w:rPr>
-          <w:b/>
-          <w:u w:val="single"/>
-        </w:rPr>
-        <w:t>Ltd</w:t>
-      </w:r>
-      <w:r>
-        <w:rPr>
-          <w:b/>
-        </w:rPr>
-        <w:t xml:space="preserve"> </w:t>
-      </w:r>
-      <w:r>
-        <w:rPr>
-          <w:b/>
-        </w:rPr>
-        <w:tab/>
-      </w:r>
-      <w:r>
-        <w:rPr>
-          <w:b/>
-        </w:rPr>
-        <w:tab/>
-      </w:r>
-      <w:r>
-        <w:rPr>
-          <w:b/>
-        </w:rPr>
-        <w:tab/>
-      </w:r>
-      <w:r>
-        <w:rPr>
-          <w:b/>
-        </w:rPr>
-        <w:tab/>
-      </w:r>
-      <w:r>
-        <w:rPr>
-          <w:b/>
-        </w:rPr>
-        <w:tab/>
-      </w:r>
-      <w:r>
-        <w:rPr>
-          <w:b/>
-        </w:rPr>
-        <w:tab/>
-      </w:r>
-      <w:r>
-        <w:rPr>
-          <w:b/>
-        </w:rPr>
-        <w:tab/>
-      </w:r>
-      <w:r>
-        <w:rPr>
-          <w:b/>
-        </w:rPr>
-        <w:tab/>
-        <w:t xml:space="preserve"> </w:t>
-      </w:r>
-      <w:r>
-        <w:rPr>
-          <w:b/>
-        </w:rPr>
-        <w:t xml:space="preserve">27-Sept-2010 to 19-Jul-2013 </w:t>
-      </w:r>
-      <w:r>
-        <w:rPr>
-          <w:b/>
-        </w:rPr>
-        <w:tab/>
-      </w:r>
-      <w:r>
-        <w:rPr>
-          <w:b/>
-          <w:u w:val="single"/>
-        </w:rPr>
-        <w:t xml:space="preserve"> </w:t>
-      </w:r>
-      <w:r>
-        <w:rPr>
-          <w:b/>
-          <w:u w:val="single"/>
-        </w:rPr>
-        <w:t>Softener</w:t>
-      </w:r>
-      <w:r>
-        <w:rPr>
-          <w:b/>
-          <w:u w:val="single"/>
-        </w:rPr>
-        <w:t xml:space="preserve"> Pvt Ltd</w:t>
-      </w:r>
-      <w:r>
-        <w:rPr>
-          <w:b/>
-        </w:rPr>
-        <w:t xml:space="preserve"> </w:t>
-      </w:r>
-      <w:r>
-        <w:rPr>
-          <w:b/>
-        </w:rPr>
-        <w:tab/>
-      </w:r>
-      <w:r>
-        <w:rPr>
-          <w:b/>
-        </w:rPr>
-        <w:tab/>
-      </w:r>
-      <w:r>
-        <w:rPr>
-          <w:b/>
-        </w:rPr>
-        <w:tab/>
-      </w:r>
-      <w:r>
-        <w:rPr>
-          <w:b/>
-        </w:rPr>
-        <w:tab/>
-      </w:r>
-      <w:r>
-        <w:rPr>
-          <w:b/>
-        </w:rPr>
-        <w:tab/>
-      </w:r>
-      <w:r>
-        <w:rPr>
-          <w:b/>
-        </w:rPr>
-        <w:tab/>
-      </w:r>
-      <w:r>
-        <w:rPr>
-          <w:b/>
-        </w:rPr>
-        <w:tab/>
-      </w:r>
-      <w:r>
-        <w:rPr>
-          <w:b/>
-        </w:rPr>
-        <w:tab/>
-      </w:r>
-      <w:r>
-        <w:rPr>
-          <w:b/>
-        </w:rPr>
-        <w:t xml:space="preserve"> 20-Jul-2013 to 22-Aug-2015</w:t>
-      </w:r>
-      <w:r>
-        <w:rPr>
-          <w:b/>
-          <w:u w:val="single"/>
-        </w:rPr>
-        <w:t xml:space="preserve"> </w:t>
-      </w:r>
-    </w:p>
-    <w:p>
-      <w:pPr>
-        <w:spacing w:after="0"/>
-      </w:pPr>
-      <w:r>
-        <w:rPr>
-          <w:b/>
-        </w:rPr>
-        <w:t>Designation</w:t>
-      </w:r>
-      <w:r>
-        <w:t>: Unix Administrator</w:t>
-      </w:r>
-    </w:p>
-    <w:p>
-      <w:pPr>
-        <w:spacing w:after="0"/>
-      </w:pPr>
-      <w:r>
-        <w:rPr>
-          <w:b/>
-        </w:rPr>
-        <w:t>Client Side</w:t>
-      </w:r>
-      <w:r>
-        <w:t>: Vodafone Essar Ltd</w:t>
-      </w:r>
-    </w:p>
-    <w:p>
-      <w:pPr>
-        <w:spacing w:after="0"/>
-      </w:pPr>
-      <w:r>
-        <w:rPr>
-          <w:b/>
-        </w:rPr>
-        <w:t>Responsibilities</w:t>
-      </w:r>
-      <w:r>
-        <w:t>:</w:t>
-      </w:r>
-    </w:p>
-    <w:p>
-      <w:pPr>
-        <w:pStyle w:val="ListParagraph"/>
-        <w:numPr>
-          <w:ilvl w:val="0"/>
-          <w:numId w:val="17"/>
-        </w:numPr>
-        <w:spacing w:after="0"/>
-      </w:pPr>
-      <w:r>
-        <w:t>Linux Administration</w:t>
-      </w:r>
-      <w:r>
-        <w:t>.</w:t>
-      </w:r>
-    </w:p>
-    <w:p>
-      <w:pPr>
-        <w:pStyle w:val="ListParagraph"/>
-        <w:numPr>
-          <w:ilvl w:val="0"/>
-          <w:numId w:val="17"/>
-        </w:numPr>
-        <w:spacing w:after="0"/>
-      </w:pPr>
-      <w:r>
-        <w:t xml:space="preserve">VCS Concept, LVM Linux </w:t>
-      </w:r>
-      <w:r>
-        <w:t>.</w:t>
-      </w:r>
-    </w:p>
-    <w:p>
-      <w:pPr>
-        <w:pStyle w:val="ListParagraph"/>
-        <w:numPr>
-          <w:ilvl w:val="0"/>
-          <w:numId w:val="17"/>
-        </w:numPr>
-        <w:spacing w:after="0"/>
-      </w:pPr>
-      <w:r>
-        <w:t>OS Patch Management of Sun Solaris servers.</w:t>
-      </w:r>
-    </w:p>
-    <w:p>
-      <w:pPr>
-        <w:pStyle w:val="ListParagraph"/>
-        <w:numPr>
-          <w:ilvl w:val="0"/>
-          <w:numId w:val="17"/>
-        </w:numPr>
-        <w:spacing w:after="0"/>
-      </w:pPr>
-      <w:r>
-        <w:t>Troubleshooting</w:t>
-      </w:r>
-      <w:r>
-        <w:t xml:space="preserve"> the technical issue assign by the BMC Remedy ticketing tool.</w:t>
-      </w:r>
-    </w:p>
-    <w:p>
-      <w:pPr>
-        <w:pStyle w:val="ListParagraph"/>
-        <w:numPr>
-          <w:ilvl w:val="0"/>
-          <w:numId w:val="17"/>
-        </w:numPr>
-        <w:spacing w:after="0"/>
-      </w:pPr>
-      <w:r>
-        <w:t xml:space="preserve">Daily Monitoring of UNIX servers.  </w:t>
-      </w:r>
-    </w:p>
-    <w:p>
-      <w:pPr>
-        <w:pStyle w:val="ListParagraph"/>
-        <w:numPr>
-          <w:ilvl w:val="0"/>
-          <w:numId w:val="17"/>
-        </w:numPr>
-        <w:spacing w:after="0"/>
-      </w:pPr>
-      <w:r>
-        <w:t>Schedule of the jobs with the crontab file.</w:t>
-      </w:r>
-    </w:p>
-    <w:p>
-      <w:pPr>
-        <w:pStyle w:val="ListParagraph"/>
-        <w:numPr>
-          <w:ilvl w:val="0"/>
-          <w:numId w:val="17"/>
-        </w:numPr>
-        <w:spacing w:after="0"/>
-      </w:pPr>
-      <w:r>
-        <w:t>Able to handle most of basic to advanced calls in User, group management</w:t>
-      </w:r>
-    </w:p>
-    <w:p>
-      <w:pPr>
-        <w:pStyle w:val="ListParagraph"/>
-        <w:numPr>
-          <w:ilvl w:val="0"/>
-          <w:numId w:val="17"/>
-        </w:numPr>
-        <w:spacing w:after="0"/>
-      </w:pPr>
-      <w:r>
-        <w:t>Hands on Experience in (SA&amp;D) Activation / Deactivation of UNIX servers.</w:t>
-      </w:r>
-    </w:p>
-    <w:p>
-      <w:pPr>
-        <w:pStyle w:val="ListParagraph"/>
-        <w:numPr>
-          <w:ilvl w:val="0"/>
-          <w:numId w:val="17"/>
-        </w:numPr>
-        <w:spacing w:after="0"/>
-      </w:pPr>
-      <w:r>
-        <w:t xml:space="preserve">Follow the ITIL process like Call management, Change management and Incident management. </w:t>
-      </w:r>
-    </w:p>
-    <w:p>
-      <w:pPr>
-        <w:pStyle w:val="ListParagraph"/>
-        <w:numPr>
-          <w:ilvl w:val="0"/>
-          <w:numId w:val="17"/>
-        </w:numPr>
-        <w:spacing w:after="0"/>
-      </w:pPr>
-      <w:r>
-        <w:t xml:space="preserve">Maintenance and management of Datacenter in 24X7 environment. </w:t>
-      </w:r>
-    </w:p>
-    <w:p>
-      <w:pPr>
-        <w:pStyle w:val="ListParagraph"/>
-        <w:numPr>
-          <w:ilvl w:val="0"/>
-          <w:numId w:val="17"/>
-        </w:numPr>
-        <w:spacing w:after="0"/>
-      </w:pPr>
-      <w:r>
-        <w:t>Server Alerts Monitoring through Netcool Tool</w:t>
-      </w:r>
-      <w:r>
-        <w:t>.</w:t>
-      </w:r>
-    </w:p>
-    <w:p>
-      <w:pPr>
-        <w:pStyle w:val="ListParagraph"/>
-        <w:numPr>
-          <w:ilvl w:val="0"/>
-          <w:numId w:val="17"/>
-        </w:numPr>
-        <w:spacing w:after="0"/>
-      </w:pPr>
-      <w:r>
-        <w:t>Managing the DC, including access control, temperature &amp; humidity</w:t>
-      </w:r>
-      <w:r>
-        <w:t>.</w:t>
-      </w:r>
-    </w:p>
-    <w:p>
-      <w:pPr>
-        <w:pStyle w:val="ListParagraph"/>
-        <w:numPr>
-          <w:ilvl w:val="0"/>
-          <w:numId w:val="17"/>
-        </w:numPr>
-        <w:spacing w:after="0"/>
-      </w:pPr>
-      <w:r>
-        <w:t>Installation and configuration of sudo for root access.</w:t>
-      </w:r>
-    </w:p>
-    <w:p>
-      <w:pPr>
-        <w:pStyle w:val="ListParagraph"/>
-        <w:numPr>
-          <w:ilvl w:val="0"/>
-          <w:numId w:val="17"/>
-        </w:numPr>
-        <w:spacing w:after="0"/>
-      </w:pPr>
-      <w:r>
-        <w:t>BMC Remedy Tool use for ticketing.</w:t>
-      </w:r>
-    </w:p>
-    <w:p>
-      <w:pPr>
-        <w:pStyle w:val="ListParagraph"/>
-        <w:numPr>
-          <w:ilvl w:val="0"/>
-          <w:numId w:val="17"/>
-        </w:numPr>
-        <w:spacing w:after="0"/>
-      </w:pPr>
-      <w:r>
-        <w:t>Vendor Management for installation and deactivation of server from DC.</w:t>
-      </w:r>
-    </w:p>
-    <w:p>
-      <w:pPr>
-        <w:pStyle w:val="ListParagraph"/>
-        <w:numPr>
-          <w:ilvl w:val="0"/>
-          <w:numId w:val="17"/>
-        </w:numPr>
-        <w:spacing w:after="0"/>
-      </w:pPr>
-      <w:r>
-        <w:t xml:space="preserve">Track down Request for Changes, coming though change management, maintain activity logs, interface with implementation engineers, and coordinate with external vendors. </w:t>
-      </w:r>
-    </w:p>
-    <w:p>
-      <w:pPr>
-        <w:pStyle w:val="ListParagraph"/>
-        <w:numPr>
-          <w:ilvl w:val="0"/>
-          <w:numId w:val="17"/>
-        </w:numPr>
-        <w:spacing w:after="0"/>
-      </w:pPr>
-      <w:r>
-        <w:t xml:space="preserve">Manage volume groups and tape sets, cycling of backup tapes from tape library to fire safe protection. Log maintenance for all the activities performed.  </w:t>
-      </w:r>
-    </w:p>
-    <w:p>
-      <w:pPr>
-        <w:pStyle w:val="ListParagraph"/>
-        <w:numPr>
-          <w:ilvl w:val="0"/>
-          <w:numId w:val="17"/>
-        </w:numPr>
-        <w:spacing w:after="0"/>
-      </w:pPr>
-      <w:r>
-        <w:t>Tracking and handling User Access Management system, this system provide interface for opening and closing of trouble tickets in coordination with IT Service help desk.</w:t>
-      </w:r>
-    </w:p>
-    <w:p>
-      <w:pPr>
-        <w:spacing w:after="0"/>
-        <w:ind w:left="360"/>
-      </w:pPr>
-    </w:p>
-    <w:p>
-      <w:pPr>
-        <w:spacing w:after="0"/>
-        <w:rPr>
-          <w:b/>
-        </w:rPr>
-      </w:pPr>
-      <w:r>
-        <w:rPr>
-          <w:b/>
-          <w:u w:val="single"/>
-        </w:rPr>
-        <w:t>Team Work Sol Pvt. Ltd.</w:t>
-      </w:r>
-      <w:r>
-        <w:rPr>
-          <w:b/>
-        </w:rPr>
-        <w:t xml:space="preserve"> </w:t>
-      </w:r>
-      <w:r>
-        <w:rPr>
-          <w:b/>
-        </w:rPr>
-        <w:tab/>
-      </w:r>
-      <w:r>
-        <w:rPr>
-          <w:b/>
-        </w:rPr>
-        <w:tab/>
-      </w:r>
-      <w:r>
-        <w:rPr>
-          <w:b/>
-        </w:rPr>
-        <w:tab/>
-      </w:r>
-      <w:r>
-        <w:rPr>
-          <w:b/>
-        </w:rPr>
-        <w:tab/>
-      </w:r>
-      <w:r>
-        <w:rPr>
-          <w:b/>
-        </w:rPr>
-        <w:tab/>
-      </w:r>
-      <w:r>
-        <w:rPr>
-          <w:b/>
-        </w:rPr>
-        <w:tab/>
-      </w:r>
-      <w:r>
-        <w:rPr>
-          <w:b/>
-        </w:rPr>
-        <w:tab/>
-      </w:r>
-      <w:r>
-        <w:rPr>
-          <w:b/>
-        </w:rPr>
-        <w:tab/>
-      </w:r>
-      <w:r>
-        <w:rPr>
-          <w:b/>
-        </w:rPr>
-        <w:t>10-Jan-2007 to 10-Apr-2008</w:t>
-      </w:r>
-    </w:p>
-    <w:p>
-      <w:pPr>
-        <w:spacing w:after="0"/>
-      </w:pPr>
-      <w:r>
-        <w:rPr>
-          <w:b/>
-        </w:rPr>
-        <w:t>Designation</w:t>
-      </w:r>
-      <w:r>
-        <w:t>: Senior-Engineer –IT</w:t>
-      </w:r>
-    </w:p>
-    <w:p>
-      <w:pPr>
-        <w:spacing w:after="0"/>
-      </w:pPr>
-      <w:r>
-        <w:rPr>
-          <w:b/>
-        </w:rPr>
-        <w:t>Client Side</w:t>
-      </w:r>
-      <w:r>
-        <w:t>: Bharti Airtel Ltd.</w:t>
-      </w:r>
-    </w:p>
-    <w:p>
-      <w:pPr>
-        <w:spacing w:after="0"/>
-      </w:pPr>
-      <w:r>
-        <w:rPr>
-          <w:b/>
-        </w:rPr>
-        <w:t>Responsibilities</w:t>
-      </w:r>
-      <w:r>
-        <w:t>:</w:t>
-      </w:r>
-    </w:p>
-    <w:p>
-      <w:pPr>
-        <w:pStyle w:val="ListParagraph"/>
-        <w:numPr>
-          <w:ilvl w:val="0"/>
-          <w:numId w:val="18"/>
-        </w:numPr>
-        <w:spacing w:after="0"/>
-      </w:pPr>
-      <w:r>
-        <w:t>System Monitoring &amp; Maintenance of UNIX Server.</w:t>
-      </w:r>
-    </w:p>
-    <w:p>
-      <w:pPr>
-        <w:pStyle w:val="ListParagraph"/>
-        <w:numPr>
-          <w:ilvl w:val="0"/>
-          <w:numId w:val="18"/>
-        </w:numPr>
-        <w:spacing w:after="0"/>
-      </w:pPr>
-      <w:r>
-        <w:t>User creation/deletion and user rights assignment on Application as well as Server.</w:t>
-      </w:r>
-    </w:p>
-    <w:p>
-      <w:pPr>
-        <w:pStyle w:val="ListParagraph"/>
-        <w:numPr>
-          <w:ilvl w:val="0"/>
-          <w:numId w:val="18"/>
-        </w:numPr>
-        <w:spacing w:after="0"/>
-      </w:pPr>
-      <w:r>
-        <w:t>Creating Monthly Database Growth Charts and Reports.</w:t>
-      </w:r>
-    </w:p>
-    <w:p>
-      <w:pPr>
-        <w:pStyle w:val="ListParagraph"/>
-        <w:numPr>
-          <w:ilvl w:val="0"/>
-          <w:numId w:val="18"/>
-        </w:numPr>
-        <w:spacing w:after="0"/>
-      </w:pPr>
-      <w:r>
-        <w:t>Handling Operation’s Team as a Team Lead Operation’s.</w:t>
-      </w:r>
-    </w:p>
-    <w:p>
-      <w:pPr>
-        <w:pStyle w:val="ListParagraph"/>
-        <w:numPr>
-          <w:ilvl w:val="0"/>
-          <w:numId w:val="18"/>
-        </w:numPr>
-        <w:spacing w:after="0"/>
-      </w:pPr>
-      <w:r>
-        <w:t xml:space="preserve">Perform Change request as per the change plan. </w:t>
-      </w:r>
-    </w:p>
-    <w:p>
-      <w:pPr>
-        <w:pStyle w:val="ListParagraph"/>
-        <w:numPr>
-          <w:ilvl w:val="0"/>
-          <w:numId w:val="18"/>
-        </w:numPr>
-        <w:spacing w:after="0"/>
-      </w:pPr>
-      <w:r>
-        <w:t>OS Patch installation and Password Management.</w:t>
-      </w:r>
-    </w:p>
-    <w:p>
-      <w:pPr>
-        <w:pStyle w:val="ListParagraph"/>
-        <w:numPr>
-          <w:ilvl w:val="0"/>
-          <w:numId w:val="18"/>
-        </w:numPr>
-        <w:spacing w:after="0"/>
-      </w:pPr>
-      <w:r>
-        <w:t xml:space="preserve">Coordinate with other team members for resolution of chronic calls. </w:t>
-      </w:r>
-    </w:p>
-    <w:p>
-      <w:pPr>
-        <w:pStyle w:val="ListParagraph"/>
-        <w:numPr>
-          <w:ilvl w:val="0"/>
-          <w:numId w:val="18"/>
-        </w:numPr>
-        <w:spacing w:after="0"/>
-      </w:pPr>
-      <w:r>
-        <w:t>Job scheduling and Automating process using cron, at, Process management.</w:t>
-      </w:r>
-    </w:p>
-    <w:p>
-      <w:pPr>
-        <w:pStyle w:val="ListParagraph"/>
-        <w:numPr>
-          <w:ilvl w:val="0"/>
-          <w:numId w:val="18"/>
-        </w:numPr>
-        <w:spacing w:after="0"/>
-      </w:pPr>
-      <w:r>
-        <w:t xml:space="preserve">Providing full time data center facility management services to the client. It includes administration of Operating systems.        </w:t>
-      </w:r>
-    </w:p>
-    <w:p>
-      <w:pPr>
-        <w:pStyle w:val="ListParagraph"/>
-        <w:numPr>
-          <w:ilvl w:val="0"/>
-          <w:numId w:val="18"/>
-        </w:numPr>
-        <w:spacing w:after="0"/>
-      </w:pPr>
-      <w:r>
-        <w:t>Incident management, Problem management and change plans, as per the client’s request.</w:t>
-      </w:r>
-    </w:p>
-    <w:p>
-      <w:pPr>
-        <w:pStyle w:val="ListParagraph"/>
-        <w:numPr>
-          <w:ilvl w:val="0"/>
-          <w:numId w:val="18"/>
-        </w:numPr>
-        <w:spacing w:after="0"/>
-      </w:pPr>
-      <w:r>
-        <w:t>Day to Day activities of Server monitoring.</w:t>
-      </w:r>
-    </w:p>
-    <w:p>
-      <w:pPr>
-        <w:pStyle w:val="ListParagraph"/>
-        <w:numPr>
-          <w:ilvl w:val="0"/>
-          <w:numId w:val="18"/>
-        </w:numPr>
-        <w:spacing w:after="0"/>
-      </w:pPr>
-      <w:r>
-        <w:t>Working with clients’ IT team to meet their business requirements</w:t>
-      </w:r>
-      <w:r>
-        <w:t>.</w:t>
-      </w:r>
-    </w:p>
-    <w:p>
-      <w:pPr>
-        <w:spacing w:after="0"/>
-        <w:ind w:left="360"/>
-      </w:pPr>
-    </w:p>
-    <w:p>
-      <w:pPr>
-        <w:spacing w:after="0"/>
-        <w:rPr>
-          <w:b/>
-        </w:rPr>
-      </w:pPr>
-      <w:r>
-        <w:rPr>
-          <w:b/>
-          <w:u w:val="single"/>
-        </w:rPr>
-        <w:t>Sachitel Communication Pvt Ltd</w:t>
-      </w:r>
-      <w:r>
-        <w:rPr>
-          <w:b/>
-        </w:rPr>
-        <w:tab/>
-      </w:r>
-      <w:r>
-        <w:rPr>
-          <w:b/>
-        </w:rPr>
-        <w:tab/>
-      </w:r>
-      <w:r>
-        <w:rPr>
-          <w:b/>
-        </w:rPr>
-        <w:tab/>
-      </w:r>
-      <w:r>
-        <w:rPr>
-          <w:b/>
-        </w:rPr>
-        <w:tab/>
-      </w:r>
-      <w:r>
-        <w:rPr>
-          <w:b/>
-        </w:rPr>
-        <w:tab/>
-      </w:r>
-      <w:r>
-        <w:rPr>
-          <w:b/>
-        </w:rPr>
-        <w:tab/>
-      </w:r>
-      <w:r>
-        <w:rPr>
-          <w:b/>
-        </w:rPr>
-        <w:tab/>
-      </w:r>
-      <w:r>
-        <w:rPr>
-          <w:b/>
-        </w:rPr>
-        <w:t>04 July-2005 to 01-Jan-2007</w:t>
-      </w:r>
-    </w:p>
-    <w:p>
-      <w:pPr>
-        <w:spacing w:after="0"/>
-      </w:pPr>
-      <w:r>
-        <w:rPr>
-          <w:b/>
-        </w:rPr>
-        <w:t>Designation</w:t>
-      </w:r>
-      <w:r>
-        <w:t>: IT Engineer</w:t>
-      </w:r>
-    </w:p>
-    <w:p>
-      <w:pPr>
-        <w:spacing w:after="0"/>
-      </w:pPr>
-      <w:r>
-        <w:rPr>
-          <w:b/>
-        </w:rPr>
-        <w:t>Responsibilities</w:t>
-      </w:r>
-      <w:r>
-        <w:t xml:space="preserve">: </w:t>
-      </w:r>
-    </w:p>
-    <w:p>
-      <w:pPr>
-        <w:pStyle w:val="ListParagraph"/>
-        <w:numPr>
-          <w:ilvl w:val="0"/>
-          <w:numId w:val="21"/>
-        </w:numPr>
-        <w:spacing w:after="0"/>
-      </w:pPr>
-      <w:r>
-        <w:t>Maintaining cable structure, IT rack, Patch Panels.</w:t>
-      </w:r>
-    </w:p>
-    <w:p>
-      <w:pPr>
-        <w:pStyle w:val="ListParagraph"/>
-        <w:numPr>
-          <w:ilvl w:val="0"/>
-          <w:numId w:val="19"/>
-        </w:numPr>
-        <w:spacing w:after="0"/>
-      </w:pPr>
-      <w:r>
-        <w:t>Responsibility of troubleshooting LAN problems.</w:t>
-      </w:r>
-    </w:p>
-    <w:p>
-      <w:pPr>
-        <w:pStyle w:val="ListParagraph"/>
-        <w:numPr>
-          <w:ilvl w:val="0"/>
-          <w:numId w:val="19"/>
-        </w:numPr>
-        <w:spacing w:after="0"/>
-      </w:pPr>
-      <w:r>
-        <w:t>Install and troubleshoot different kind of software and Hardware problems.</w:t>
-      </w:r>
-    </w:p>
-    <w:p>
-      <w:pPr>
-        <w:pStyle w:val="ListParagraph"/>
-        <w:numPr>
-          <w:ilvl w:val="0"/>
-          <w:numId w:val="19"/>
-        </w:numPr>
-        <w:spacing w:after="0"/>
-      </w:pPr>
-      <w:r>
-        <w:t>Troubleshooting of Printer problems.</w:t>
-      </w:r>
-    </w:p>
-    <w:p>
-      <w:pPr>
-        <w:pStyle w:val="ListParagraph"/>
-        <w:numPr>
-          <w:ilvl w:val="0"/>
-          <w:numId w:val="19"/>
-        </w:numPr>
-        <w:spacing w:after="0"/>
-      </w:pPr>
-      <w:r>
-        <w:t>System Monitoring &amp; Maintenance of window and unix.</w:t>
-      </w:r>
-    </w:p>
-    <w:p>
-      <w:pPr>
-        <w:pStyle w:val="ListParagraph"/>
-        <w:numPr>
-          <w:ilvl w:val="0"/>
-          <w:numId w:val="19"/>
-        </w:numPr>
-        <w:spacing w:after="0"/>
-      </w:pPr>
-      <w:r>
-        <w:t>Installation and Maintenance of desktop system along with different peripherals.</w:t>
-      </w:r>
-    </w:p>
-    <w:p>
-      <w:pPr>
-        <w:pStyle w:val="ListParagraph"/>
-        <w:numPr>
-          <w:ilvl w:val="0"/>
-          <w:numId w:val="19"/>
-        </w:numPr>
-        <w:spacing w:after="0"/>
-      </w:pPr>
-      <w:r>
-        <w:t>Installation of different OS like window 2000, XP, 2003</w:t>
-      </w:r>
-      <w:r>
-        <w:t>.</w:t>
-      </w:r>
-    </w:p>
-    <w:p>
-      <w:pPr>
-        <w:pStyle w:val="ListParagraph"/>
-        <w:numPr>
-          <w:ilvl w:val="0"/>
-          <w:numId w:val="19"/>
-        </w:numPr>
-        <w:spacing w:after="0"/>
-      </w:pPr>
-      <w:r>
-        <w:t>User creation/deletion in windows and Linux, Hp-Unix</w:t>
-      </w:r>
-      <w:r>
-        <w:t>.</w:t>
-      </w:r>
-    </w:p>
-    <w:p>
-      <w:pPr>
-        <w:spacing w:after="0"/>
-        <w:ind w:left="360"/>
-      </w:pPr>
-    </w:p>
-    <w:p>
-      <w:pPr>
-        <w:spacing w:after="0"/>
-        <w:rPr>
-          <w:b/>
-        </w:rPr>
-      </w:pPr>
-      <w:r>
-        <w:rPr>
-          <w:b/>
-          <w:u w:val="single"/>
-        </w:rPr>
-        <w:t>Swati office automation</w:t>
-      </w:r>
-      <w:r>
-        <w:rPr>
-          <w:b/>
-        </w:rPr>
-        <w:t xml:space="preserve"> </w:t>
-      </w:r>
-      <w:r>
-        <w:rPr>
-          <w:b/>
-        </w:rPr>
-        <w:tab/>
-      </w:r>
-      <w:r>
-        <w:rPr>
-          <w:b/>
-        </w:rPr>
-        <w:tab/>
-      </w:r>
-      <w:r>
-        <w:rPr>
-          <w:b/>
-        </w:rPr>
-        <w:tab/>
-      </w:r>
-      <w:r>
-        <w:rPr>
-          <w:b/>
-        </w:rPr>
-        <w:tab/>
-      </w:r>
-      <w:r>
-        <w:rPr>
-          <w:b/>
-        </w:rPr>
-        <w:tab/>
-      </w:r>
-      <w:r>
-        <w:rPr>
-          <w:b/>
-        </w:rPr>
-        <w:tab/>
-      </w:r>
-      <w:r>
-        <w:rPr>
-          <w:b/>
-        </w:rPr>
-        <w:tab/>
-      </w:r>
-      <w:r>
-        <w:rPr>
-          <w:b/>
-        </w:rPr>
-        <w:tab/>
-      </w:r>
-      <w:r>
-        <w:rPr>
-          <w:b/>
-        </w:rPr>
-        <w:t>24-Apr-2004 to 30 Jun-2005</w:t>
-      </w:r>
-    </w:p>
-    <w:p>
-      <w:pPr>
-        <w:spacing w:after="0"/>
-      </w:pPr>
-      <w:r>
-        <w:t xml:space="preserve"> </w:t>
-      </w:r>
-      <w:r>
-        <w:rPr>
-          <w:b/>
-        </w:rPr>
-        <w:t>Designation</w:t>
-      </w:r>
-      <w:r>
-        <w:t>: Desktop Engineer</w:t>
-      </w:r>
-    </w:p>
-    <w:p>
-      <w:pPr>
-        <w:spacing w:after="0"/>
-      </w:pPr>
-      <w:r>
-        <w:rPr>
-          <w:b/>
-        </w:rPr>
-        <w:t>Responsibilities</w:t>
-      </w:r>
-      <w:r>
-        <w:t>:</w:t>
+        <w:t>Installation &amp; Configuration of Printers Network.</w:t>
       </w:r>
     </w:p>
     <w:p>
@@ -3627,7 +3701,7 @@
         <w:spacing w:after="0"/>
       </w:pPr>
       <w:r>
-        <w:t>Installation and Configuration of hardware’s and Software’s.</w:t>
+        <w:t>Installation &amp; Configuration of Modems for Internet.</w:t>
       </w:r>
     </w:p>
     <w:p>
@@ -3640,33 +3714,6 @@
         <w:spacing w:after="0"/>
       </w:pPr>
       <w:r>
-        <w:t>Installation &amp; Configuration of Printers Network.</w:t>
-      </w:r>
-    </w:p>
-    <w:p>
-      <w:pPr>
-        <w:pStyle w:val="ListParagraph"/>
-        <w:numPr>
-          <w:ilvl w:val="0"/>
-          <w:numId w:val="20"/>
-        </w:numPr>
-        <w:spacing w:after="0"/>
-      </w:pPr>
-      <w:r>
-        <w:t>Installation &amp; Configuration of Modems for Internet.</w:t>
-      </w:r>
-    </w:p>
-    <w:p>
-      <w:pPr>
-        <w:pStyle w:val="ListParagraph"/>
-        <w:numPr>
-          <w:ilvl w:val="0"/>
-          <w:numId w:val="20"/>
-        </w:numPr>
-        <w:spacing w:after="0"/>
-      </w:pPr>
-      <w:r>
-        <w:lastRenderedPageBreak/>
         <w:t>Implementing GPOs and Security policies for users on Network.</w:t>
       </w:r>
     </w:p>
@@ -6986,7 +7033,6 @@
   <w:style w:type="character" w:default="1" w:styleId="DefaultParagraphFont">
     <w:name w:val="Default Paragraph Font"/>
     <w:uiPriority w:val="1"/>
-    <w:semiHidden/>
     <w:unhideWhenUsed/>
   </w:style>
   <w:style w:type="table" w:default="1" w:styleId="TableNormal">

</xml_diff>